<commit_message>
Update Joel A. Valdepsino Matos v29052024 - rev Sandy.docx
Conclusiones capitulo 1 full. Falta continuar cap2 (Análisis OLTP)
</commit_message>
<xml_diff>
--- a/Joel A. Valdepsino Matos v29052024 - rev Sandy.docx
+++ b/Joel A. Valdepsino Matos v29052024 - rev Sandy.docx
@@ -6073,8 +6073,6 @@
       <w:r>
         <w:rPr>
           <w:rFonts w:ascii="Arial" w:hAnsi="Arial" w:cs="Arial"/>
-          <w:b/>
-          <w:bCs/>
           <w:sz w:val="24"/>
           <w:szCs w:val="24"/>
         </w:rPr>
@@ -6171,8 +6169,6 @@
       <w:r>
         <w:rPr>
           <w:rFonts w:ascii="Arial" w:hAnsi="Arial" w:cs="Arial"/>
-          <w:b/>
-          <w:bCs/>
           <w:sz w:val="24"/>
           <w:szCs w:val="24"/>
         </w:rPr>
@@ -7648,7 +7644,15 @@
           <w:sz w:val="24"/>
           <w:szCs w:val="24"/>
         </w:rPr>
-        <w:t>: i</w:t>
+        <w:t>:</w:t>
+      </w:r>
+      <w:r>
+        <w:rPr>
+          <w:rFonts w:ascii="Arial" w:hAnsi="Arial" w:cs="Arial"/>
+          <w:sz w:val="24"/>
+          <w:szCs w:val="24"/>
+        </w:rPr>
+        <w:t xml:space="preserve"> i</w:t>
       </w:r>
       <w:r>
         <w:rPr>
@@ -7757,10 +7761,20 @@
       <w:r>
         <w:rPr>
           <w:rFonts w:ascii="Arial" w:hAnsi="Arial" w:cs="Arial"/>
-          <w:sz w:val="24"/>
-          <w:szCs w:val="24"/>
-        </w:rPr>
-        <w:t>: c</w:t>
+          <w:b/>
+          <w:bCs/>
+          <w:sz w:val="24"/>
+          <w:szCs w:val="24"/>
+        </w:rPr>
+        <w:t xml:space="preserve">: </w:t>
+      </w:r>
+      <w:r>
+        <w:rPr>
+          <w:rFonts w:ascii="Arial" w:hAnsi="Arial" w:cs="Arial"/>
+          <w:sz w:val="24"/>
+          <w:szCs w:val="24"/>
+        </w:rPr>
+        <w:t>c</w:t>
       </w:r>
       <w:r>
         <w:rPr>
@@ -7776,7 +7790,15 @@
           <w:sz w:val="24"/>
           <w:szCs w:val="24"/>
         </w:rPr>
-        <w:t xml:space="preserve"> todos los datos producidos por</w:t>
+        <w:t xml:space="preserve"> </w:t>
+      </w:r>
+      <w:r>
+        <w:rPr>
+          <w:rFonts w:ascii="Arial" w:hAnsi="Arial" w:cs="Arial"/>
+          <w:sz w:val="24"/>
+          <w:szCs w:val="24"/>
+        </w:rPr>
+        <w:t>todos los datos producidos por</w:t>
       </w:r>
       <w:r>
         <w:rPr>
@@ -11499,21 +11521,7 @@
         <w:rPr>
           <w:rFonts w:cs="Helvetica"/>
         </w:rPr>
-        <w:t>(Peñafiel et </w:t>
-      </w:r>
-      <w:proofErr w:type="spellStart"/>
-      <w:r>
-        <w:rPr>
-          <w:rFonts w:cs="Helvetica"/>
-        </w:rPr>
-        <w:t>al</w:t>
-      </w:r>
-      <w:proofErr w:type="spellEnd"/>
-      <w:r>
-        <w:rPr>
-          <w:rFonts w:cs="Helvetica"/>
-        </w:rPr>
-        <w:t>., 2019)</w:t>
+        <w:t>(Peñafiel et al., 2019)</w:t>
       </w:r>
       <w:r>
         <w:fldChar w:fldCharType="end"/>
@@ -11542,7 +11550,27 @@
           <w:i w:val="0"/>
           <w:iCs w:val="0"/>
         </w:rPr>
-        <w:t>Metodología de Desarrollo de Proyectos de Almacenes de Datos</w:t>
+        <w:t xml:space="preserve">Metodología de Desarrollo </w:t>
+      </w:r>
+      <w:r>
+        <w:rPr>
+          <w:rFonts w:ascii="Arial" w:hAnsi="Arial" w:cs="Arial"/>
+          <w:b/>
+          <w:bCs/>
+          <w:i w:val="0"/>
+          <w:iCs w:val="0"/>
+        </w:rPr>
+        <w:t>para</w:t>
+      </w:r>
+      <w:r>
+        <w:rPr>
+          <w:rFonts w:ascii="Arial" w:hAnsi="Arial" w:cs="Arial"/>
+          <w:b/>
+          <w:bCs/>
+          <w:i w:val="0"/>
+          <w:iCs w:val="0"/>
+        </w:rPr>
+        <w:t xml:space="preserve"> Proyectos de Almacenes de Datos</w:t>
       </w:r>
     </w:p>
     <w:p>
@@ -11577,7 +11605,7 @@
           <w:sz w:val="22"/>
           <w:szCs w:val="22"/>
         </w:rPr>
-        <w:instrText xml:space="preserve"> ADDIN ZOTERO_ITEM CSL_CITATION {"citationID":"wHGcSK6v","properties":{"formattedCitation":"(Gonz\\uc0\\u225{}lez Hern\\uc0\\u225{}ndez, 2013)","plainCitation":"(González Hernández, 2013)","noteIndex":0},"citationItems":[{"id":64,"uris":["http://zotero.org/users/11931803/items/IJUV6NVC"],"itemData":{"id":64,"type":"document","abstract":"El tema de los Almacenes de Datos (DW) es un área con amplias potencialidades para cualquier\ninstitución que requiera del análisis de su funcionamiento para la toma de decisiones estratégicas.\nDesde el 2008 el Centro de Tecnologías de Gestión de Datos (DATEC) de la UCI se ha dedicado al\ndesarrollo de este tipo de soluciones. Para guiar la ejecución de los proyectos se hizo necesario\nadoptar una metodología de desarrollo. El centro decidió optar por la Metodología de Kimball,\nque posee gran aceptación a nivel internacional. A pesar de las virtudes de la metodología\nmencionada, esta no permitía una adecuada gestión de los proyectos y no se encuentra alineada\nal modelo de calidad CMMI, lo cual afecta directamente la calidad del proceso de desarrollo y los\nobjetivos del centro.\nEsta investigación propone una Metodología de Desarrollo para Proyectos de Almacenes de Datos\ncreada a partir de un estudio realizado sobre las principales metodologías y tendencias existentes.\nLa metodología permite la incorporación de los principios básicos de la gestión de proyecto al\ndesarrollo de DW y se encuentra alineada al modelo de calidad CMMI en su nivel 2.\nPara la validación de la propuesta se realizó un experimento con dos proyectos productivos de\nDATEC. De esta forma se comprobó de manera no concluyente, que la metodología propuesta\ncontribuye a aumentar la calidad del proceso de desarrollo en proyectos de DW","language":"Junio 2013","title":"METODOLOGÍA DE DESARROLLO PARA PROYECTOS DE ALMACENES DE DATOS","URL":"https://repositorio.uci.cu/jspui/bitstream/ident/8094/1/TM_07184_14.pdf","author":[{"family":"González Hernández","given":"Yanisbel"}],"issued":{"date-parts":[["2013",6]]}}}],"schema":"https://github.com/citation-style-language/schema/raw/master/csl-citation.json"} </w:instrText>
+        <w:instrText xml:space="preserve"> ADDIN ZOTERO_ITEM CSL_CITATION {"citationID":"wHGcSK6v","properties":{"formattedCitation":"(Gonz\\uc0\\u225{}lez Hern\\uc0\\u225{}ndez, 2013)","plainCitation":"(González Hernández, 2013)","noteIndex":0},"citationItems":[{"id":64,"uris":["http://zotero.org/users/11931803/items/IJUV6NVC"],"itemData":{"id":64,"type":"document","abstract":"El tema de los Almacenes de Datos (DW) es un área con amplias potencialidades para cualquier\ninstitución que requiera del análisis de su funcionamiento para la toma de decisiones estratégicas.\nDesde el 2008 el Centro de Tecnologías de Gestión de Datos (DATEC) de la UCI se ha dedicado al\ndesarrollo de este tipo de soluciones. Para guiar la ejecución de los proyectos se hizo necesario\nadoptar una metodología de desarrollo. El centro decidió optar por la Metodología de Kimball,\nque posee gran aceptación a nivel internacional. A pesar de las virtudes de la metodología\nmencionada, esta no permitía una adecuada gestión de los proyectos y no se encuentra alineada\nal modelo de calidad CMMI, lo cual afecta directamente la calidad del proceso de desarrollo y los\nobjetivos del centro.\nEsta investigación propone una Metodología de Desarrollo para Proyectos de Almacenes de Datos\ncreada a partir de un estudio realizado sobre las principales metodologías y tendencias existentes.\nLa metodología permite la incorporación de los principios básicos de la gestión de proyecto al\ndesarrollo de DW y se encuentra alineada al modelo de calidad CMMI en su nivel 2.\nPara la validación de la propuesta se realizó un experimento con dos proyectos productivos de\nDATEC. De esta forma se comprobó de manera no concluyente, que la metodología propuesta\ncontribuye a aumentar la calidad del proceso de desarrollo en proyectos de DW","title":"METODOLOGÍA DE DESARROLLO PARA PROYECTOS DE ALMACENES DE DATOS","URL":"https://repositorio.uci.cu/jspui/bitstream/ident/8094/1/TM_07184_14.pdf","author":[{"family":"González Hernández","given":"Yanisbel"}],"issued":{"date-parts":[["2013",6]]}}}],"schema":"https://github.com/citation-style-language/schema/raw/master/csl-citation.json"} </w:instrText>
       </w:r>
       <w:r>
         <w:rPr>
@@ -11824,6 +11852,9 @@
         <w:t>3</w:t>
       </w:r>
       <w:r>
+        <w:rPr>
+          <w:noProof/>
+        </w:rPr>
         <w:fldChar w:fldCharType="end"/>
       </w:r>
       <w:r>
@@ -11861,13 +11892,16 @@
           <w:rFonts w:ascii="Arial" w:hAnsi="Arial" w:cs="Arial"/>
           <w:sz w:val="24"/>
           <w:szCs w:val="24"/>
-        </w:rPr>
-      </w:pPr>
-      <w:r>
-        <w:rPr>
-          <w:rFonts w:ascii="Arial" w:hAnsi="Arial" w:cs="Arial"/>
-          <w:sz w:val="24"/>
-          <w:szCs w:val="24"/>
+          <w:highlight w:val="yellow"/>
+        </w:rPr>
+      </w:pPr>
+      <w:commentRangeStart w:id="26"/>
+      <w:r>
+        <w:rPr>
+          <w:rFonts w:ascii="Arial" w:hAnsi="Arial" w:cs="Arial"/>
+          <w:sz w:val="24"/>
+          <w:szCs w:val="24"/>
+          <w:highlight w:val="yellow"/>
         </w:rPr>
         <w:t>La metodología Hefesto se selecciona porque permite un fácil entendimiento y comprensión de los objetivos y resultados esperados en cada fase. Asimismo, esta metodología es capaz de adaptar rápidamente la estructura ante cualquier cambio en el negocio. Por último, es importante destacar que involucra a los usuarios finales en cada etapa, permitiéndoles tomar decisiones respecto al comportamiento y funciones del almacén de datos.</w:t>
       </w:r>
@@ -11889,8 +11923,9 @@
           <w:color w:val="000000"/>
           <w:sz w:val="24"/>
           <w:szCs w:val="24"/>
-        </w:rPr>
-        <w:t>De las metodologías antes expuestas. Se selecciona</w:t>
+          <w:highlight w:val="yellow"/>
+        </w:rPr>
+        <w:t xml:space="preserve">De las metodologías antes expuestas. Se selecciona Hefesto como metodología para guiar el proceso de construcción e implementación del AD por su capacidad de facilitar el entendimiento y la comprensión de los objetivos y resultados esperados en cada fase, además de adaptar rápidamente la estructura ante cambios en el negocio. Involucra a los usuarios </w:t>
       </w:r>
       <w:r>
         <w:rPr>
@@ -11898,27 +11933,43 @@
           <w:color w:val="000000"/>
           <w:sz w:val="24"/>
           <w:szCs w:val="24"/>
-        </w:rPr>
-        <w:t xml:space="preserve"> Hefesto </w:t>
-      </w:r>
-      <w:r>
+          <w:highlight w:val="yellow"/>
+        </w:rPr>
+        <w:lastRenderedPageBreak/>
+        <w:t>finales en cada etapa, permitiéndoles tomar decisiones sobre el comportamiento y funciones del almacén de datos. Es independiente de la herramienta, tipo de ciclo de vida y estructura física utilizados, y emplea modelos conceptuales y lógicos sencillos de interpretar y analizar.</w:t>
+      </w:r>
+      <w:commentRangeEnd w:id="26"/>
+      <w:r>
+        <w:rPr>
+          <w:rStyle w:val="CommentReference"/>
+        </w:rPr>
+        <w:commentReference w:id="26"/>
+      </w:r>
+    </w:p>
+    <w:p>
+      <w:pPr>
+        <w:spacing w:line="360" w:lineRule="auto"/>
+        <w:jc w:val="both"/>
         <w:rPr>
           <w:rFonts w:ascii="Arial" w:eastAsia="Arial" w:hAnsi="Arial" w:cs="Arial"/>
           <w:color w:val="000000"/>
           <w:sz w:val="24"/>
           <w:szCs w:val="24"/>
         </w:rPr>
-        <w:t>como metodología para guiar el proceso de construcción e implementación del AD</w:t>
-      </w:r>
-      <w:r>
+      </w:pPr>
+    </w:p>
+    <w:p>
+      <w:pPr>
+        <w:spacing w:line="360" w:lineRule="auto"/>
+        <w:jc w:val="both"/>
         <w:rPr>
           <w:rFonts w:ascii="Arial" w:eastAsia="Arial" w:hAnsi="Arial" w:cs="Arial"/>
           <w:color w:val="000000"/>
           <w:sz w:val="24"/>
           <w:szCs w:val="24"/>
         </w:rPr>
-        <w:t xml:space="preserve"> por su capacidad de facilitar el entendimiento y la comprensión de los objetivos y resultados esperados en cada fase, además de adaptar rápidamente la estructura ante cambios en el negocio. Involucra a los usuarios </w:t>
-      </w:r>
+      </w:pPr>
+      <w:commentRangeStart w:id="27"/>
       <w:r>
         <w:rPr>
           <w:rFonts w:ascii="Arial" w:eastAsia="Arial" w:hAnsi="Arial" w:cs="Arial"/>
@@ -11926,34 +11977,26 @@
           <w:sz w:val="24"/>
           <w:szCs w:val="24"/>
         </w:rPr>
-        <w:lastRenderedPageBreak/>
-        <w:t>finales en cada etapa, permitiéndoles tomar decisiones sobre el comportamiento y funciones del almacén de datos. Es independiente de la herramienta, tipo de ciclo de vida y estructura física utilizados, y emplea modelos conceptuales y lógicos sencillos de interpretar y analizar.</w:t>
-      </w:r>
-    </w:p>
-    <w:p>
-      <w:pPr>
-        <w:spacing w:line="360" w:lineRule="auto"/>
-        <w:jc w:val="both"/>
+        <w:t>Después de avaluar cada una de las metodologías mencionadas, se ha decidido guiar el proceso de diseño e implementación del MD por la metodología Hefesto, debido a su adaptabilidad, capacidad para facilitar el complejo proceso de construcción de un MD desde cero y su enfoque en una entrega incremental</w:t>
+      </w:r>
+      <w:r>
         <w:rPr>
           <w:rFonts w:ascii="Arial" w:eastAsia="Arial" w:hAnsi="Arial" w:cs="Arial"/>
           <w:color w:val="000000"/>
           <w:sz w:val="24"/>
           <w:szCs w:val="24"/>
         </w:rPr>
-      </w:pPr>
-    </w:p>
-    <w:p>
-      <w:pPr>
-        <w:spacing w:line="360" w:lineRule="auto"/>
-        <w:jc w:val="both"/>
+        <w:t>.</w:t>
+      </w:r>
+      <w:r>
         <w:rPr>
           <w:rFonts w:ascii="Arial" w:eastAsia="Arial" w:hAnsi="Arial" w:cs="Arial"/>
           <w:color w:val="000000"/>
           <w:sz w:val="24"/>
           <w:szCs w:val="24"/>
         </w:rPr>
-      </w:pPr>
-      <w:commentRangeStart w:id="26"/>
+        <w:t xml:space="preserve"> </w:t>
+      </w:r>
       <w:r>
         <w:rPr>
           <w:rFonts w:ascii="Arial" w:eastAsia="Arial" w:hAnsi="Arial" w:cs="Arial"/>
@@ -11961,7 +12004,7 @@
           <w:sz w:val="24"/>
           <w:szCs w:val="24"/>
         </w:rPr>
-        <w:t>Después de avaluar cada una de las metodologías mencionadas, se ha decidido guiar el proceso de diseño e implementación del MD por la metodología Hefesto, debido a su adaptabilidad, capacidad para facilitar el complejo proceso de construcción de un MD desde cero y su enfoque en una entrega incremental</w:t>
+        <w:t>Esta posee varias características que la hacen una metodología ideal para personas que entrar por primera vez al mundo de los MD, entre las que destaca que se basa en los requerimientos de los usuarios, por lo que su estructura es capaz de adaptarse con facilidad a los cambios en el negocio, involucrando así a los usuarios finales en cada etapa de la construcción el MD, se utilizan modelos conceptuales y lógicos sencillos de interpretar y analizar además de ser independiente del ciclo de vida del software y de las herramientas que se utilicen para su implementación</w:t>
       </w:r>
       <w:r>
         <w:rPr>
@@ -11970,44 +12013,14 @@
           <w:sz w:val="24"/>
           <w:szCs w:val="24"/>
         </w:rPr>
-        <w:t xml:space="preserve">. Esta posee varias </w:t>
-      </w:r>
-    </w:p>
-    <w:p>
-      <w:pPr>
-        <w:spacing w:line="360" w:lineRule="auto"/>
-        <w:jc w:val="both"/>
-        <w:rPr>
-          <w:rFonts w:ascii="Arial" w:eastAsia="Arial" w:hAnsi="Arial" w:cs="Arial"/>
-          <w:color w:val="000000"/>
-          <w:sz w:val="24"/>
-          <w:szCs w:val="24"/>
-        </w:rPr>
-      </w:pPr>
-      <w:r>
-        <w:rPr>
-          <w:rFonts w:ascii="Arial" w:eastAsia="Arial" w:hAnsi="Arial" w:cs="Arial"/>
-          <w:color w:val="000000"/>
-          <w:sz w:val="24"/>
-          <w:szCs w:val="24"/>
-        </w:rPr>
-        <w:t>Esta posee varias características que la hacen una metodología ideal para personas que entrar por primera vez al mundo de los MD, entre las que destaca que se basa en los requerimientos de los usuarios, por lo que su estructura es capaz de adaptarse con facilidad a los cambios en el negocio, involucrando así a los usuarios finales en cada etapa de la construcción el MD, se utilizan modelos conceptuales y lógicos sencillos de interpretar y analizar además de ser independiente del ciclo de vida del software y de las herramientas que se utilicen para su implementación</w:t>
-      </w:r>
-      <w:r>
-        <w:rPr>
-          <w:rFonts w:ascii="Arial" w:eastAsia="Arial" w:hAnsi="Arial" w:cs="Arial"/>
-          <w:color w:val="000000"/>
-          <w:sz w:val="24"/>
-          <w:szCs w:val="24"/>
-        </w:rPr>
         <w:t>.</w:t>
       </w:r>
-      <w:commentRangeEnd w:id="26"/>
+      <w:commentRangeEnd w:id="27"/>
       <w:r>
         <w:rPr>
           <w:rStyle w:val="CommentReference"/>
         </w:rPr>
-        <w:commentReference w:id="26"/>
+        <w:commentReference w:id="27"/>
       </w:r>
     </w:p>
     <w:p>
@@ -12018,7 +12031,7 @@
           <w:numId w:val="0"/>
         </w:numPr>
       </w:pPr>
-      <w:bookmarkStart w:id="27" w:name="_Toc153111030"/>
+      <w:bookmarkStart w:id="28" w:name="_Toc153111030"/>
       <w:r>
         <w:t>1.</w:t>
       </w:r>
@@ -12031,7 +12044,7 @@
       <w:r>
         <w:t>Herramientas y tecnologías utilizadas</w:t>
       </w:r>
-      <w:bookmarkEnd w:id="27"/>
+      <w:bookmarkEnd w:id="28"/>
     </w:p>
     <w:p>
       <w:pPr>
@@ -12044,7 +12057,7 @@
           <w:highlight w:val="yellow"/>
         </w:rPr>
       </w:pPr>
-      <w:commentRangeStart w:id="28"/>
+      <w:commentRangeStart w:id="29"/>
       <w:r>
         <w:rPr>
           <w:rFonts w:ascii="Arial" w:hAnsi="Arial" w:cs="Arial"/>
@@ -12054,12 +12067,12 @@
         </w:rPr>
         <w:t>Las</w:t>
       </w:r>
-      <w:commentRangeEnd w:id="28"/>
+      <w:commentRangeEnd w:id="29"/>
       <w:r>
         <w:rPr>
           <w:rStyle w:val="CommentReference"/>
         </w:rPr>
-        <w:commentReference w:id="28"/>
+        <w:commentReference w:id="29"/>
       </w:r>
       <w:r>
         <w:rPr>
@@ -12070,7 +12083,7 @@
         </w:rPr>
         <w:t xml:space="preserve"> herramientas, son programas, aplicaciones o simplemente instrucciones usadas para efectuar otras tareas de modo más sencillo. En un sentido amplio del término, se puede decir que una herramienta es cualquier programa o instrucción que facilita una </w:t>
       </w:r>
-      <w:commentRangeStart w:id="29"/>
+      <w:commentRangeStart w:id="30"/>
       <w:r>
         <w:rPr>
           <w:rFonts w:ascii="Arial" w:hAnsi="Arial" w:cs="Arial"/>
@@ -12080,12 +12093,12 @@
         </w:rPr>
         <w:t>tarea</w:t>
       </w:r>
-      <w:commentRangeEnd w:id="29"/>
+      <w:commentRangeEnd w:id="30"/>
       <w:r>
         <w:rPr>
           <w:rStyle w:val="CommentReference"/>
         </w:rPr>
-        <w:commentReference w:id="29"/>
+        <w:commentReference w:id="30"/>
       </w:r>
       <w:r>
         <w:rPr>
@@ -12107,6 +12120,7 @@
           <w:szCs w:val="24"/>
         </w:rPr>
       </w:pPr>
+      <w:proofErr w:type="gramStart"/>
       <w:r>
         <w:rPr>
           <w:rFonts w:ascii="Arial" w:hAnsi="Arial" w:cs="Arial"/>
@@ -12123,8 +12137,9 @@
           <w:szCs w:val="24"/>
           <w:highlight w:val="yellow"/>
         </w:rPr>
-        <w:t>se refiere al conjunto</w:t>
-      </w:r>
+        <w:t>se refiere</w:t>
+      </w:r>
+      <w:proofErr w:type="gramEnd"/>
       <w:r>
         <w:rPr>
           <w:rFonts w:ascii="Arial" w:hAnsi="Arial" w:cs="Arial"/>
@@ -12132,9 +12147,18 @@
           <w:szCs w:val="24"/>
           <w:highlight w:val="yellow"/>
         </w:rPr>
+        <w:t xml:space="preserve"> al conjunto</w:t>
+      </w:r>
+      <w:r>
+        <w:rPr>
+          <w:rFonts w:ascii="Arial" w:hAnsi="Arial" w:cs="Arial"/>
+          <w:sz w:val="24"/>
+          <w:szCs w:val="24"/>
+          <w:highlight w:val="yellow"/>
+        </w:rPr>
         <w:t xml:space="preserve"> de conocimientos, técnicas y métodos utilizados para desarrollar productos o servicios, así como los dispositivos y sistemas derivados de estos conocimientos. En el contexto del desarrollo de almacenes de datos, las tecnologías abarcan desde las bases de datos y lenguajes de programación hasta las plataformas de procesamiento de datos, proporcionando el marco esencial para la construcción y operación eficiente de sistemas de </w:t>
       </w:r>
-      <w:commentRangeStart w:id="30"/>
+      <w:commentRangeStart w:id="31"/>
       <w:r>
         <w:rPr>
           <w:rFonts w:ascii="Arial" w:hAnsi="Arial" w:cs="Arial"/>
@@ -12144,12 +12168,12 @@
         </w:rPr>
         <w:t>información</w:t>
       </w:r>
-      <w:commentRangeEnd w:id="30"/>
+      <w:commentRangeEnd w:id="31"/>
       <w:r>
         <w:rPr>
           <w:rStyle w:val="CommentReference"/>
         </w:rPr>
-        <w:commentReference w:id="30"/>
+        <w:commentReference w:id="31"/>
       </w:r>
       <w:r>
         <w:rPr>
@@ -12173,7 +12197,7 @@
       <w:pPr>
         <w:pStyle w:val="Heading3"/>
       </w:pPr>
-      <w:bookmarkStart w:id="31" w:name="_Toc153111032"/>
+      <w:bookmarkStart w:id="32" w:name="_Toc153111032"/>
       <w:r>
         <w:lastRenderedPageBreak/>
         <w:t>1.</w:t>
@@ -12193,7 +12217,7 @@
       <w:r>
         <w:t>Herramienta para el modelado</w:t>
       </w:r>
-      <w:bookmarkEnd w:id="31"/>
+      <w:bookmarkEnd w:id="32"/>
     </w:p>
     <w:p>
       <w:pPr>
@@ -12355,7 +12379,7 @@
       <w:pPr>
         <w:pStyle w:val="Heading3"/>
       </w:pPr>
-      <w:bookmarkStart w:id="32" w:name="_Toc153111033"/>
+      <w:bookmarkStart w:id="33" w:name="_Toc153111033"/>
       <w:r>
         <w:t>1.</w:t>
       </w:r>
@@ -12380,7 +12404,7 @@
       <w:r>
         <w:t>de programación</w:t>
       </w:r>
-      <w:bookmarkEnd w:id="32"/>
+      <w:bookmarkEnd w:id="33"/>
     </w:p>
     <w:p>
       <w:pPr>
@@ -12601,7 +12625,7 @@
       <w:pPr>
         <w:pStyle w:val="Heading3"/>
       </w:pPr>
-      <w:bookmarkStart w:id="33" w:name="_Toc153111034"/>
+      <w:bookmarkStart w:id="34" w:name="_Toc153111034"/>
       <w:r>
         <w:t>1.</w:t>
       </w:r>
@@ -12625,7 +12649,7 @@
       <w:r>
         <w:t xml:space="preserve"> (PDI)</w:t>
       </w:r>
-      <w:bookmarkEnd w:id="33"/>
+      <w:bookmarkEnd w:id="34"/>
     </w:p>
     <w:p>
       <w:pPr>
@@ -12779,7 +12803,7 @@
       <w:pPr>
         <w:pStyle w:val="Heading3"/>
       </w:pPr>
-      <w:bookmarkStart w:id="34" w:name="_Toc153111035"/>
+      <w:bookmarkStart w:id="35" w:name="_Toc153111035"/>
       <w:r>
         <w:t>1.</w:t>
       </w:r>
@@ -12799,7 +12823,7 @@
       <w:r>
         <w:t>Code</w:t>
       </w:r>
-      <w:bookmarkEnd w:id="34"/>
+      <w:bookmarkEnd w:id="35"/>
       <w:proofErr w:type="spellEnd"/>
     </w:p>
     <w:p>
@@ -13118,7 +13142,7 @@
       <w:pPr>
         <w:pStyle w:val="Heading3"/>
       </w:pPr>
-      <w:bookmarkStart w:id="35" w:name="_Toc153111036"/>
+      <w:bookmarkStart w:id="36" w:name="_Toc153111036"/>
       <w:r>
         <w:t>1.</w:t>
       </w:r>
@@ -13134,7 +13158,7 @@
       <w:r>
         <w:t xml:space="preserve"> Sistema Gestor de Base de Datos</w:t>
       </w:r>
-      <w:bookmarkEnd w:id="35"/>
+      <w:bookmarkEnd w:id="36"/>
     </w:p>
     <w:p>
       <w:pPr>
@@ -13398,44 +13422,174 @@
         <w:jc w:val="both"/>
         <w:rPr>
           <w:rFonts w:ascii="Arial" w:hAnsi="Arial" w:cs="Arial"/>
-          <w:b/>
-          <w:bCs/>
-          <w:sz w:val="24"/>
-          <w:szCs w:val="24"/>
-        </w:rPr>
-      </w:pPr>
-      <w:r>
-        <w:rPr>
-          <w:rFonts w:ascii="Arial" w:hAnsi="Arial" w:cs="Arial"/>
-          <w:b/>
-          <w:bCs/>
-          <w:sz w:val="24"/>
-          <w:szCs w:val="24"/>
-        </w:rPr>
-        <w:t>PostgreSQL</w:t>
-      </w:r>
-      <w:r>
-        <w:rPr>
-          <w:rFonts w:ascii="Arial" w:hAnsi="Arial" w:cs="Arial"/>
-          <w:b/>
-          <w:bCs/>
-          <w:sz w:val="24"/>
-          <w:szCs w:val="24"/>
-        </w:rPr>
-        <w:t>/</w:t>
+          <w:sz w:val="24"/>
+          <w:szCs w:val="24"/>
+        </w:rPr>
+      </w:pPr>
+      <w:r>
+        <w:rPr>
+          <w:rFonts w:ascii="Arial" w:hAnsi="Arial" w:cs="Arial"/>
+          <w:sz w:val="24"/>
+          <w:szCs w:val="24"/>
+        </w:rPr>
+        <w:t xml:space="preserve">PostgreSQL es un </w:t>
+      </w:r>
+      <w:r>
+        <w:rPr>
+          <w:rFonts w:ascii="Arial" w:hAnsi="Arial" w:cs="Arial"/>
+          <w:sz w:val="24"/>
+          <w:szCs w:val="24"/>
+        </w:rPr>
+        <w:t>SGBD</w:t>
+      </w:r>
+      <w:r>
+        <w:rPr>
+          <w:rFonts w:ascii="Arial" w:hAnsi="Arial" w:cs="Arial"/>
+          <w:sz w:val="24"/>
+          <w:szCs w:val="24"/>
+        </w:rPr>
+        <w:t xml:space="preserve"> relacional y de código abierto</w:t>
+      </w:r>
+      <w:r>
+        <w:rPr>
+          <w:rFonts w:ascii="Arial" w:hAnsi="Arial" w:cs="Arial"/>
+          <w:sz w:val="24"/>
+          <w:szCs w:val="24"/>
+        </w:rPr>
+        <w:t xml:space="preserve"> que presenta una arquitectura cliente - servidor</w:t>
+      </w:r>
+      <w:r>
+        <w:rPr>
+          <w:rFonts w:ascii="Arial" w:hAnsi="Arial" w:cs="Arial"/>
+          <w:sz w:val="24"/>
+          <w:szCs w:val="24"/>
+        </w:rPr>
+        <w:t>, conocido por su robustez, extensibilidad y cumplimiento con los estándares SQL</w:t>
+      </w:r>
+      <w:r>
+        <w:rPr>
+          <w:rFonts w:ascii="Arial" w:hAnsi="Arial" w:cs="Arial"/>
+          <w:sz w:val="24"/>
+          <w:szCs w:val="24"/>
+        </w:rPr>
+        <w:t>. Soporta distintos tipos de datos, así como la creación de tipos propios</w:t>
+      </w:r>
+      <w:r>
+        <w:rPr>
+          <w:rFonts w:ascii="Arial" w:hAnsi="Arial" w:cs="Arial"/>
+          <w:sz w:val="24"/>
+          <w:szCs w:val="24"/>
+        </w:rPr>
+        <w:t>.</w:t>
+      </w:r>
+      <w:r>
+        <w:rPr>
+          <w:rFonts w:ascii="Arial" w:hAnsi="Arial" w:cs="Arial"/>
+          <w:sz w:val="24"/>
+          <w:szCs w:val="24"/>
+        </w:rPr>
+        <w:t xml:space="preserve"> </w:t>
+      </w:r>
+      <w:r>
+        <w:rPr>
+          <w:rFonts w:ascii="Arial" w:hAnsi="Arial" w:cs="Arial"/>
+          <w:sz w:val="24"/>
+          <w:szCs w:val="24"/>
+        </w:rPr>
+        <w:t xml:space="preserve">PostgreSQL se destaca por su capacidad de manejar transacciones complejas y su soporte para funciones avanzadas como procedimientos almacenados, </w:t>
       </w:r>
       <w:proofErr w:type="spellStart"/>
       <w:r>
         <w:rPr>
           <w:rFonts w:ascii="Arial" w:hAnsi="Arial" w:cs="Arial"/>
-          <w:b/>
-          <w:bCs/>
-          <w:sz w:val="24"/>
-          <w:szCs w:val="24"/>
-        </w:rPr>
-        <w:t>pgAdmin</w:t>
+          <w:sz w:val="24"/>
+          <w:szCs w:val="24"/>
+        </w:rPr>
+        <w:t>triggers</w:t>
       </w:r>
       <w:proofErr w:type="spellEnd"/>
+      <w:r>
+        <w:rPr>
+          <w:rFonts w:ascii="Arial" w:hAnsi="Arial" w:cs="Arial"/>
+          <w:sz w:val="24"/>
+          <w:szCs w:val="24"/>
+        </w:rPr>
+        <w:t xml:space="preserve"> y vistas. Es ampliamente utilizado en aplicaciones web, sistemas de análisis de datos y cualquier entorno que requiera una base de datos fiable y escalable</w:t>
+      </w:r>
+      <w:r>
+        <w:rPr>
+          <w:rFonts w:ascii="Arial" w:hAnsi="Arial" w:cs="Arial"/>
+          <w:sz w:val="24"/>
+          <w:szCs w:val="24"/>
+        </w:rPr>
+        <w:t xml:space="preserve"> </w:t>
+      </w:r>
+      <w:r>
+        <w:rPr>
+          <w:rFonts w:ascii="Arial" w:hAnsi="Arial" w:cs="Arial"/>
+          <w:sz w:val="24"/>
+          <w:szCs w:val="24"/>
+        </w:rPr>
+        <w:fldChar w:fldCharType="begin"/>
+      </w:r>
+      <w:r>
+        <w:rPr>
+          <w:rFonts w:ascii="Arial" w:hAnsi="Arial" w:cs="Arial"/>
+          <w:sz w:val="24"/>
+          <w:szCs w:val="24"/>
+        </w:rPr>
+        <w:instrText xml:space="preserve"> ADDIN ZOTERO_ITEM CSL_CITATION {"citationID":"UJsqyEa6","properties":{"formattedCitation":"({\\i{}PostgreSQL: About}, s.\\uc0\\u160{}f.)","plainCitation":"(PostgreSQL: About, s. f.)","noteIndex":0},"citationItems":[{"id":53,"uris":["http://zotero.org/users/11931803/items/C3M6FPM8"],"itemData":{"id":53,"type":"webpage","title":"PostgreSQL: About","URL":"https://www.postgresql.org/about/","accessed":{"date-parts":[["2024",5,27]]}}}],"schema":"https://github.com/citation-style-language/schema/raw/master/csl-citation.json"} </w:instrText>
+      </w:r>
+      <w:r>
+        <w:rPr>
+          <w:rFonts w:ascii="Arial" w:hAnsi="Arial" w:cs="Arial"/>
+          <w:sz w:val="24"/>
+          <w:szCs w:val="24"/>
+        </w:rPr>
+        <w:fldChar w:fldCharType="separate"/>
+      </w:r>
+      <w:r>
+        <w:rPr>
+          <w:rFonts w:ascii="Arial" w:hAnsi="Arial" w:cs="Arial"/>
+          <w:sz w:val="24"/>
+          <w:szCs w:val="24"/>
+        </w:rPr>
+        <w:t>(</w:t>
+      </w:r>
+      <w:r>
+        <w:rPr>
+          <w:rFonts w:ascii="Arial" w:hAnsi="Arial" w:cs="Arial"/>
+          <w:i/>
+          <w:iCs/>
+          <w:sz w:val="24"/>
+          <w:szCs w:val="24"/>
+        </w:rPr>
+        <w:t>PostgreSQL: About</w:t>
+      </w:r>
+      <w:r>
+        <w:rPr>
+          <w:rFonts w:ascii="Arial" w:hAnsi="Arial" w:cs="Arial"/>
+          <w:sz w:val="24"/>
+          <w:szCs w:val="24"/>
+        </w:rPr>
+        <w:t>, s. f.)</w:t>
+      </w:r>
+      <w:r>
+        <w:rPr>
+          <w:rFonts w:ascii="Arial" w:hAnsi="Arial" w:cs="Arial"/>
+          <w:sz w:val="24"/>
+          <w:szCs w:val="24"/>
+        </w:rPr>
+        <w:fldChar w:fldCharType="end"/>
+      </w:r>
+      <w:r>
+        <w:rPr>
+          <w:rFonts w:ascii="Arial" w:hAnsi="Arial" w:cs="Arial"/>
+          <w:sz w:val="24"/>
+          <w:szCs w:val="24"/>
+        </w:rPr>
+        <w:t>.</w:t>
+      </w:r>
     </w:p>
     <w:p>
       <w:pPr>
@@ -13447,120 +13601,7 @@
           <w:szCs w:val="24"/>
         </w:rPr>
       </w:pPr>
-      <w:r>
-        <w:rPr>
-          <w:rFonts w:ascii="Arial" w:hAnsi="Arial" w:cs="Arial"/>
-          <w:sz w:val="24"/>
-          <w:szCs w:val="24"/>
-        </w:rPr>
-        <w:t>PostgreSQL es un sistema de gestión de bases de datos relacional y de código abierto</w:t>
-      </w:r>
-      <w:r>
-        <w:rPr>
-          <w:rFonts w:ascii="Arial" w:hAnsi="Arial" w:cs="Arial"/>
-          <w:sz w:val="24"/>
-          <w:szCs w:val="24"/>
-        </w:rPr>
-        <w:t xml:space="preserve"> que presenta una arquitectura cliente - servidor</w:t>
-      </w:r>
-      <w:r>
-        <w:rPr>
-          <w:rFonts w:ascii="Arial" w:hAnsi="Arial" w:cs="Arial"/>
-          <w:sz w:val="24"/>
-          <w:szCs w:val="24"/>
-        </w:rPr>
-        <w:t>, conocido por su robustez, extensibilidad y cumplimiento con los estándares SQL</w:t>
-      </w:r>
-      <w:r>
-        <w:rPr>
-          <w:rFonts w:ascii="Arial" w:hAnsi="Arial" w:cs="Arial"/>
-          <w:sz w:val="24"/>
-          <w:szCs w:val="24"/>
-        </w:rPr>
-        <w:t>. Soporta distintos tipos de datos, así como la creación de tipos propios</w:t>
-      </w:r>
-      <w:r>
-        <w:rPr>
-          <w:rFonts w:ascii="Arial" w:hAnsi="Arial" w:cs="Arial"/>
-          <w:sz w:val="24"/>
-          <w:szCs w:val="24"/>
-        </w:rPr>
-        <w:t>.</w:t>
-      </w:r>
-      <w:r>
-        <w:rPr>
-          <w:rFonts w:ascii="Arial" w:hAnsi="Arial" w:cs="Arial"/>
-          <w:sz w:val="24"/>
-          <w:szCs w:val="24"/>
-        </w:rPr>
-        <w:t xml:space="preserve"> </w:t>
-      </w:r>
-      <w:r>
-        <w:rPr>
-          <w:rFonts w:ascii="Arial" w:hAnsi="Arial" w:cs="Arial"/>
-          <w:sz w:val="24"/>
-          <w:szCs w:val="24"/>
-        </w:rPr>
-        <w:t xml:space="preserve">PostgreSQL se destaca por su capacidad de manejar transacciones complejas y su soporte para funciones avanzadas como procedimientos almacenados, </w:t>
-      </w:r>
       <w:proofErr w:type="spellStart"/>
-      <w:r>
-        <w:rPr>
-          <w:rFonts w:ascii="Arial" w:hAnsi="Arial" w:cs="Arial"/>
-          <w:sz w:val="24"/>
-          <w:szCs w:val="24"/>
-        </w:rPr>
-        <w:t>triggers</w:t>
-      </w:r>
-      <w:proofErr w:type="spellEnd"/>
-      <w:r>
-        <w:rPr>
-          <w:rFonts w:ascii="Arial" w:hAnsi="Arial" w:cs="Arial"/>
-          <w:sz w:val="24"/>
-          <w:szCs w:val="24"/>
-        </w:rPr>
-        <w:t xml:space="preserve"> y vistas. Es ampliamente utilizado en aplicaciones web, sistemas de análisis de datos y cualquier entorno que requiera una base de datos fiable y escalable</w:t>
-      </w:r>
-      <w:r>
-        <w:rPr>
-          <w:rFonts w:ascii="Arial" w:hAnsi="Arial" w:cs="Arial"/>
-          <w:sz w:val="24"/>
-          <w:szCs w:val="24"/>
-        </w:rPr>
-        <w:t xml:space="preserve"> </w:t>
-      </w:r>
-      <w:r>
-        <w:rPr>
-          <w:rFonts w:ascii="Arial" w:hAnsi="Arial" w:cs="Arial"/>
-          <w:sz w:val="24"/>
-          <w:szCs w:val="24"/>
-        </w:rPr>
-        <w:fldChar w:fldCharType="begin"/>
-      </w:r>
-      <w:r>
-        <w:rPr>
-          <w:rFonts w:ascii="Arial" w:hAnsi="Arial" w:cs="Arial"/>
-          <w:sz w:val="24"/>
-          <w:szCs w:val="24"/>
-        </w:rPr>
-        <w:instrText xml:space="preserve"> ADDIN ZOTERO_ITEM CSL_CITATION {"citationID":"UJsqyEa6","properties":{"formattedCitation":"({\\i{}PostgreSQL: About}, s.\\uc0\\u160{}f.)","plainCitation":"(PostgreSQL: About, s. f.)","noteIndex":0},"citationItems":[{"id":53,"uris":["http://zotero.org/users/11931803/items/C3M6FPM8"],"itemData":{"id":53,"type":"webpage","title":"PostgreSQL: About","URL":"https://www.postgresql.org/about/","accessed":{"date-parts":[["2024",5,27]]}}}],"schema":"https://github.com/citation-style-language/schema/raw/master/csl-citation.json"} </w:instrText>
-      </w:r>
-      <w:r>
-        <w:rPr>
-          <w:rFonts w:ascii="Arial" w:hAnsi="Arial" w:cs="Arial"/>
-          <w:sz w:val="24"/>
-          <w:szCs w:val="24"/>
-        </w:rPr>
-        <w:fldChar w:fldCharType="separate"/>
-      </w:r>
-      <w:r>
-        <w:rPr>
-          <w:rFonts w:ascii="Arial" w:hAnsi="Arial" w:cs="Arial"/>
-          <w:sz w:val="24"/>
-          <w:szCs w:val="24"/>
-        </w:rPr>
-        <w:t>(</w:t>
-      </w:r>
       <w:r>
         <w:rPr>
           <w:rFonts w:ascii="Arial" w:hAnsi="Arial" w:cs="Arial"/>
@@ -13569,44 +13610,9 @@
           <w:sz w:val="24"/>
           <w:szCs w:val="24"/>
         </w:rPr>
-        <w:t>PostgreSQL: About</w:t>
-      </w:r>
-      <w:r>
-        <w:rPr>
-          <w:rFonts w:ascii="Arial" w:hAnsi="Arial" w:cs="Arial"/>
-          <w:sz w:val="24"/>
-          <w:szCs w:val="24"/>
-        </w:rPr>
-        <w:t>, s. f.)</w:t>
-      </w:r>
-      <w:r>
-        <w:rPr>
-          <w:rFonts w:ascii="Arial" w:hAnsi="Arial" w:cs="Arial"/>
-          <w:sz w:val="24"/>
-          <w:szCs w:val="24"/>
-        </w:rPr>
-        <w:fldChar w:fldCharType="end"/>
-      </w:r>
-      <w:r>
-        <w:rPr>
-          <w:rFonts w:ascii="Arial" w:hAnsi="Arial" w:cs="Arial"/>
-          <w:sz w:val="24"/>
-          <w:szCs w:val="24"/>
-        </w:rPr>
-        <w:t>.</w:t>
-      </w:r>
-    </w:p>
-    <w:p>
-      <w:pPr>
-        <w:spacing w:line="360" w:lineRule="auto"/>
-        <w:jc w:val="both"/>
-        <w:rPr>
-          <w:rFonts w:ascii="Arial" w:hAnsi="Arial" w:cs="Arial"/>
-          <w:sz w:val="24"/>
-          <w:szCs w:val="24"/>
-        </w:rPr>
-      </w:pPr>
-      <w:proofErr w:type="spellStart"/>
+        <w:t>pgAdmin</w:t>
+      </w:r>
+      <w:proofErr w:type="spellEnd"/>
       <w:r>
         <w:rPr>
           <w:rFonts w:ascii="Arial" w:hAnsi="Arial" w:cs="Arial"/>
@@ -13615,17 +13621,6 @@
           <w:sz w:val="24"/>
           <w:szCs w:val="24"/>
         </w:rPr>
-        <w:t>pgAdmin</w:t>
-      </w:r>
-      <w:proofErr w:type="spellEnd"/>
-      <w:r>
-        <w:rPr>
-          <w:rFonts w:ascii="Arial" w:hAnsi="Arial" w:cs="Arial"/>
-          <w:i/>
-          <w:iCs/>
-          <w:sz w:val="24"/>
-          <w:szCs w:val="24"/>
-        </w:rPr>
         <w:t xml:space="preserve"> 4</w:t>
       </w:r>
       <w:r>
@@ -13634,7 +13629,7 @@
           <w:sz w:val="24"/>
           <w:szCs w:val="24"/>
         </w:rPr>
-        <w:t xml:space="preserve"> es una herramienta de administración y desarrollo de código abierto para PostgreSQL, diseñada para facilitar la gestión y el uso de bases de datos. Proporciona una interfaz gráfica de usuario (GUI) intuitiva y rica en funcionalidades, permitiendo a los usuarios realizar tareas como la creación de bases de datos, la ejecución de consultas SQL, la </w:t>
+        <w:t xml:space="preserve"> es una herramienta de administración y desarrollo de código abierto para PostgreSQL, diseñada para facilitar la gestión y el uso de bases de datos. Proporciona una interfaz gráfica de usuario (GUI) intuitiva y rica en funcionalidades, permitiendo a los usuarios realizar tareas como la creación de bases de datos, la ejecución de consultas SQL, la configuración de usuarios y permisos, y la visualización de estadísticas y gráficos de </w:t>
       </w:r>
       <w:r>
         <w:rPr>
@@ -13643,7 +13638,7 @@
           <w:szCs w:val="24"/>
         </w:rPr>
         <w:lastRenderedPageBreak/>
-        <w:t>configuración de usuarios y permisos, y la visualización de estadísticas y gráficos de rendimiento. Es ampliamente utilizada por desarrolladores y administradores de bases de datos para interactuar de manera eficiente con PostgreSQL</w:t>
+        <w:t>rendimiento. Es ampliamente utilizada por desarrolladores y administradores de bases de datos para interactuar de manera eficiente con PostgreSQL</w:t>
       </w:r>
       <w:r>
         <w:rPr>
@@ -13745,14 +13740,14 @@
           <w:numId w:val="0"/>
         </w:numPr>
       </w:pPr>
-      <w:bookmarkStart w:id="36" w:name="_Toc153111037"/>
+      <w:bookmarkStart w:id="37" w:name="_Toc153111037"/>
       <w:r>
         <w:t xml:space="preserve">Conclusiones </w:t>
       </w:r>
       <w:r>
         <w:t>del capítulo</w:t>
       </w:r>
-      <w:bookmarkEnd w:id="36"/>
+      <w:bookmarkEnd w:id="37"/>
     </w:p>
     <w:p>
       <w:pPr>
@@ -13762,32 +13757,82 @@
         <w:rPr>
           <w:rFonts w:ascii="Arial" w:hAnsi="Arial" w:cs="Arial"/>
           <w:sz w:val="24"/>
-          <w:szCs w:val="24"/>
-        </w:rPr>
-      </w:pPr>
-      <w:r>
-        <w:rPr>
-          <w:rFonts w:ascii="Arial" w:hAnsi="Arial" w:cs="Arial"/>
-          <w:sz w:val="24"/>
-          <w:szCs w:val="24"/>
-        </w:rPr>
-        <w:t>A partir del estudio realizado se determina o se concluye que el proceso de almacenamiento de información en sistemas informáticos no es más que…</w:t>
-      </w:r>
-      <w:r>
-        <w:rPr>
-          <w:rFonts w:ascii="Arial" w:hAnsi="Arial" w:cs="Arial"/>
-          <w:sz w:val="24"/>
-          <w:szCs w:val="24"/>
-        </w:rPr>
-        <w:t>EL proceso para el almacenamiento de datos estadísticos es…</w:t>
-      </w:r>
-      <w:r>
-        <w:rPr>
-          <w:rFonts w:ascii="Arial" w:hAnsi="Arial" w:cs="Arial"/>
-          <w:sz w:val="24"/>
-          <w:szCs w:val="24"/>
-        </w:rPr>
-        <w:t>AKADEMOS no gestiona información estadística sino que almacena los datos de todas las instituciones académicas del país y se necesita</w:t>
+        </w:rPr>
+      </w:pPr>
+      <w:r>
+        <w:rPr>
+          <w:rFonts w:ascii="Arial" w:hAnsi="Arial" w:cs="Arial"/>
+          <w:sz w:val="24"/>
+        </w:rPr>
+        <w:t>El Sistema de Gestión Académica XAUCE AKADEMOS es una herramienta multiplataforma que contribuye al perfeccionamiento de los procesos académicos de una institución. Su uso permite el desarrollo coherente de una estrategia organizacional que articule todos los niveles de decisión presentes en los procesos universitarios. Todos los roles del proceso educativo están involucrados en la solución, permitiendo el acceso a la información de forma segura en todos los niveles y facilitando la toma de decisiones</w:t>
+      </w:r>
+      <w:r>
+        <w:rPr>
+          <w:rFonts w:ascii="Arial" w:hAnsi="Arial" w:cs="Arial"/>
+          <w:sz w:val="24"/>
+        </w:rPr>
+        <w:t xml:space="preserve"> </w:t>
+      </w:r>
+      <w:r>
+        <w:rPr>
+          <w:rFonts w:ascii="Arial" w:hAnsi="Arial" w:cs="Arial"/>
+          <w:sz w:val="24"/>
+        </w:rPr>
+        <w:fldChar w:fldCharType="begin"/>
+      </w:r>
+      <w:r>
+        <w:rPr>
+          <w:rFonts w:ascii="Arial" w:hAnsi="Arial" w:cs="Arial"/>
+          <w:sz w:val="24"/>
+        </w:rPr>
+        <w:instrText xml:space="preserve"> ADDIN ZOTERO_ITEM CSL_CITATION {"citationID":"P87oYu5z","properties":{"formattedCitation":"({\\i{}XAUCE AKADEMOS 1.0 | Universidad de las Ciencias Inform\\uc0\\u225{}ticas}, s.\\uc0\\u160{}f.)","plainCitation":"(XAUCE AKADEMOS 1.0 | Universidad de las Ciencias Informáticas, s. f.)","noteIndex":0},"citationItems":[{"id":65,"uris":["http://zotero.org/users/11931803/items/DDEDKCLR"],"itemData":{"id":65,"type":"webpage","title":"XAUCE AKADEMOS 1.0 | Universidad de las Ciencias Informáticas","URL":"https://www.uci.cu/investigacion-y-desarrollo/productos/xauce/xauce-akademos-10","accessed":{"date-parts":[["2024",6,8]]}}}],"schema":"https://github.com/citation-style-language/schema/raw/master/csl-citation.json"} </w:instrText>
+      </w:r>
+      <w:r>
+        <w:rPr>
+          <w:rFonts w:ascii="Arial" w:hAnsi="Arial" w:cs="Arial"/>
+          <w:sz w:val="24"/>
+        </w:rPr>
+        <w:fldChar w:fldCharType="separate"/>
+      </w:r>
+      <w:r>
+        <w:rPr>
+          <w:rFonts w:ascii="Arial" w:hAnsi="Arial" w:cs="Arial"/>
+          <w:sz w:val="24"/>
+          <w:szCs w:val="24"/>
+        </w:rPr>
+        <w:t>(</w:t>
+      </w:r>
+      <w:r>
+        <w:rPr>
+          <w:rFonts w:ascii="Arial" w:hAnsi="Arial" w:cs="Arial"/>
+          <w:i/>
+          <w:iCs/>
+          <w:sz w:val="24"/>
+          <w:szCs w:val="24"/>
+        </w:rPr>
+        <w:t>XAUCE AKADEMOS 1.0 | Universidad de las Ciencias Informáticas</w:t>
+      </w:r>
+      <w:r>
+        <w:rPr>
+          <w:rFonts w:ascii="Arial" w:hAnsi="Arial" w:cs="Arial"/>
+          <w:sz w:val="24"/>
+          <w:szCs w:val="24"/>
+        </w:rPr>
+        <w:t>, s. f.)</w:t>
+      </w:r>
+      <w:r>
+        <w:rPr>
+          <w:rFonts w:ascii="Arial" w:hAnsi="Arial" w:cs="Arial"/>
+          <w:sz w:val="24"/>
+        </w:rPr>
+        <w:fldChar w:fldCharType="end"/>
+      </w:r>
+      <w:r>
+        <w:rPr>
+          <w:rFonts w:ascii="Arial" w:hAnsi="Arial" w:cs="Arial"/>
+          <w:sz w:val="24"/>
+        </w:rPr>
+        <w:t>.</w:t>
       </w:r>
     </w:p>
     <w:p>
@@ -13807,31 +13852,345 @@
           <w:sz w:val="24"/>
           <w:szCs w:val="24"/>
         </w:rPr>
-        <w:t xml:space="preserve">En este capítulo se proporciona la base teórica sobre los fundamentos de Mercado de Datos, describiendo su estructura, metodologías de diseño e implementación, las herramientas y tecnologías utilizadas en </w:t>
-      </w:r>
-      <w:r>
-        <w:rPr>
-          <w:rFonts w:ascii="Arial" w:hAnsi="Arial" w:cs="Arial"/>
-          <w:sz w:val="24"/>
-          <w:szCs w:val="24"/>
-        </w:rPr>
-        <w:t>el</w:t>
-      </w:r>
-      <w:r>
-        <w:rPr>
-          <w:rFonts w:ascii="Arial" w:hAnsi="Arial" w:cs="Arial"/>
-          <w:sz w:val="24"/>
-          <w:szCs w:val="24"/>
-        </w:rPr>
-        <w:t xml:space="preserve"> desarrollo</w:t>
-      </w:r>
-      <w:r>
-        <w:rPr>
-          <w:rFonts w:ascii="Arial" w:hAnsi="Arial" w:cs="Arial"/>
-          <w:sz w:val="24"/>
-          <w:szCs w:val="24"/>
-        </w:rPr>
-        <w:t>, lo que permitió definir el ambiente tecnológico</w:t>
+        <w:t>Sin embargo, se ha identificado que este sistema no cuenta con una gestión de información estadística integrada. Actualmente, AKADEMOS solo almacena los datos de las estructuras educacionales del país, y el análisis estadístico necesario se realiza de forma manual, lo que limita la eficiencia y la capacidad de respuesta rápida a las necesidades de información y análisis.</w:t>
+      </w:r>
+    </w:p>
+    <w:p>
+      <w:pPr>
+        <w:pStyle w:val="LO-normal1"/>
+        <w:spacing w:line="360" w:lineRule="auto"/>
+        <w:jc w:val="both"/>
+        <w:rPr>
+          <w:rFonts w:ascii="Arial" w:hAnsi="Arial" w:cs="Arial"/>
+          <w:sz w:val="24"/>
+          <w:szCs w:val="24"/>
+        </w:rPr>
+      </w:pPr>
+      <w:r>
+        <w:rPr>
+          <w:rFonts w:ascii="Arial" w:hAnsi="Arial" w:cs="Arial"/>
+          <w:sz w:val="24"/>
+          <w:szCs w:val="24"/>
+        </w:rPr>
+        <w:t>E</w:t>
+      </w:r>
+      <w:r>
+        <w:rPr>
+          <w:rFonts w:ascii="Arial" w:hAnsi="Arial" w:cs="Arial"/>
+          <w:sz w:val="24"/>
+          <w:szCs w:val="24"/>
+        </w:rPr>
+        <w:t xml:space="preserve">l proceso de almacenamiento de información en sistemas informáticos </w:t>
+      </w:r>
+      <w:r>
+        <w:rPr>
+          <w:rFonts w:ascii="Arial" w:hAnsi="Arial" w:cs="Arial"/>
+          <w:sz w:val="24"/>
+          <w:szCs w:val="24"/>
+        </w:rPr>
+        <w:t>abarca desde la</w:t>
+      </w:r>
+      <w:r>
+        <w:rPr>
+          <w:rFonts w:ascii="Arial" w:hAnsi="Arial" w:cs="Arial"/>
+          <w:sz w:val="24"/>
+          <w:szCs w:val="24"/>
+        </w:rPr>
+        <w:t xml:space="preserve"> </w:t>
+      </w:r>
+      <w:r>
+        <w:rPr>
+          <w:rFonts w:ascii="Arial" w:hAnsi="Arial" w:cs="Arial"/>
+          <w:sz w:val="24"/>
+          <w:szCs w:val="24"/>
+        </w:rPr>
+        <w:t>entrada y procesamiento de</w:t>
+      </w:r>
+      <w:r>
+        <w:rPr>
+          <w:rFonts w:ascii="Arial" w:hAnsi="Arial" w:cs="Arial"/>
+          <w:sz w:val="24"/>
+          <w:szCs w:val="24"/>
+        </w:rPr>
+        <w:t xml:space="preserve"> </w:t>
+      </w:r>
+      <w:r>
+        <w:rPr>
+          <w:rFonts w:ascii="Arial" w:hAnsi="Arial" w:cs="Arial"/>
+          <w:sz w:val="24"/>
+          <w:szCs w:val="24"/>
+        </w:rPr>
+        <w:t>datos hasta su organización, almacenamiento físico, y gestión</w:t>
+      </w:r>
+      <w:r>
+        <w:rPr>
+          <w:rFonts w:ascii="Arial" w:hAnsi="Arial" w:cs="Arial"/>
+          <w:sz w:val="24"/>
+          <w:szCs w:val="24"/>
+        </w:rPr>
+        <w:t xml:space="preserve"> </w:t>
+      </w:r>
+      <w:r>
+        <w:rPr>
+          <w:rFonts w:ascii="Arial" w:hAnsi="Arial" w:cs="Arial"/>
+          <w:sz w:val="24"/>
+          <w:szCs w:val="24"/>
+        </w:rPr>
+        <w:t>continua</w:t>
+      </w:r>
+      <w:r>
+        <w:rPr>
+          <w:rFonts w:ascii="Arial" w:hAnsi="Arial" w:cs="Arial"/>
+          <w:sz w:val="24"/>
+          <w:szCs w:val="24"/>
+        </w:rPr>
+        <w:t>. E</w:t>
+      </w:r>
+      <w:r>
+        <w:rPr>
+          <w:rFonts w:ascii="Arial" w:hAnsi="Arial" w:cs="Arial"/>
+          <w:sz w:val="24"/>
+          <w:szCs w:val="24"/>
+        </w:rPr>
+        <w:t xml:space="preserve">ste </w:t>
+      </w:r>
+      <w:r>
+        <w:rPr>
+          <w:rFonts w:ascii="Arial" w:hAnsi="Arial" w:cs="Arial"/>
+          <w:sz w:val="24"/>
+          <w:szCs w:val="24"/>
+        </w:rPr>
+        <w:t>es fundamental para garantizar que la información</w:t>
+      </w:r>
+      <w:r>
+        <w:rPr>
+          <w:rFonts w:ascii="Arial" w:hAnsi="Arial" w:cs="Arial"/>
+          <w:sz w:val="24"/>
+          <w:szCs w:val="24"/>
+        </w:rPr>
+        <w:t xml:space="preserve"> </w:t>
+      </w:r>
+      <w:r>
+        <w:rPr>
+          <w:rFonts w:ascii="Arial" w:hAnsi="Arial" w:cs="Arial"/>
+          <w:sz w:val="24"/>
+          <w:szCs w:val="24"/>
+        </w:rPr>
+        <w:t>esté disponible, sea accesible y pueda ser recuperada cuando sea necesario</w:t>
+      </w:r>
+      <w:r>
+        <w:rPr>
+          <w:rFonts w:ascii="Arial" w:hAnsi="Arial" w:cs="Arial"/>
+          <w:sz w:val="24"/>
+          <w:szCs w:val="24"/>
+        </w:rPr>
+        <w:t xml:space="preserve">, </w:t>
+      </w:r>
+      <w:r>
+        <w:rPr>
+          <w:rFonts w:ascii="Arial" w:hAnsi="Arial" w:cs="Arial"/>
+          <w:sz w:val="24"/>
+          <w:szCs w:val="24"/>
+        </w:rPr>
+        <w:t>asegurando seguridad y</w:t>
+      </w:r>
+      <w:r>
+        <w:rPr>
+          <w:rFonts w:ascii="Arial" w:hAnsi="Arial" w:cs="Arial"/>
+          <w:sz w:val="24"/>
+          <w:szCs w:val="24"/>
+        </w:rPr>
+        <w:t xml:space="preserve"> </w:t>
+      </w:r>
+      <w:r>
+        <w:rPr>
+          <w:rFonts w:ascii="Arial" w:hAnsi="Arial" w:cs="Arial"/>
+          <w:sz w:val="24"/>
+          <w:szCs w:val="24"/>
+        </w:rPr>
+        <w:t xml:space="preserve">eficiencia en </w:t>
+      </w:r>
+      <w:r>
+        <w:rPr>
+          <w:rFonts w:ascii="Arial" w:hAnsi="Arial" w:cs="Arial"/>
+          <w:sz w:val="24"/>
+          <w:szCs w:val="24"/>
+        </w:rPr>
+        <w:t>su</w:t>
+      </w:r>
+      <w:r>
+        <w:rPr>
+          <w:rFonts w:ascii="Arial" w:hAnsi="Arial" w:cs="Arial"/>
+          <w:sz w:val="24"/>
+          <w:szCs w:val="24"/>
+        </w:rPr>
+        <w:t xml:space="preserve"> manejo.</w:t>
+      </w:r>
+    </w:p>
+    <w:p>
+      <w:pPr>
+        <w:pStyle w:val="LO-normal1"/>
+        <w:spacing w:line="360" w:lineRule="auto"/>
+        <w:jc w:val="both"/>
+        <w:rPr>
+          <w:rFonts w:ascii="Arial" w:hAnsi="Arial" w:cs="Arial"/>
+          <w:sz w:val="24"/>
+          <w:szCs w:val="24"/>
+        </w:rPr>
+      </w:pPr>
+      <w:r>
+        <w:rPr>
+          <w:rFonts w:ascii="Arial" w:hAnsi="Arial" w:cs="Arial"/>
+          <w:sz w:val="24"/>
+          <w:szCs w:val="24"/>
+        </w:rPr>
+        <w:t xml:space="preserve">Para la correcta estructuración de </w:t>
+      </w:r>
+      <w:r>
+        <w:rPr>
+          <w:rFonts w:ascii="Arial" w:hAnsi="Arial" w:cs="Arial"/>
+          <w:sz w:val="24"/>
+          <w:szCs w:val="24"/>
+        </w:rPr>
+        <w:t>la</w:t>
+      </w:r>
+      <w:r>
+        <w:rPr>
+          <w:rFonts w:ascii="Arial" w:hAnsi="Arial" w:cs="Arial"/>
+          <w:sz w:val="24"/>
+          <w:szCs w:val="24"/>
+        </w:rPr>
+        <w:t xml:space="preserve"> información</w:t>
+      </w:r>
+      <w:r>
+        <w:rPr>
+          <w:rFonts w:ascii="Arial" w:hAnsi="Arial" w:cs="Arial"/>
+          <w:sz w:val="24"/>
+          <w:szCs w:val="24"/>
+        </w:rPr>
+        <w:t>, en esta investigación</w:t>
+      </w:r>
+      <w:r>
+        <w:rPr>
+          <w:rFonts w:ascii="Arial" w:hAnsi="Arial" w:cs="Arial"/>
+          <w:sz w:val="24"/>
+          <w:szCs w:val="24"/>
+        </w:rPr>
+        <w:t xml:space="preserve">, se desarrolla </w:t>
+      </w:r>
+      <w:commentRangeStart w:id="38"/>
+      <w:r>
+        <w:rPr>
+          <w:rFonts w:ascii="Arial" w:hAnsi="Arial" w:cs="Arial"/>
+          <w:sz w:val="24"/>
+          <w:szCs w:val="24"/>
+        </w:rPr>
+        <w:t>un</w:t>
+      </w:r>
+      <w:r>
+        <w:rPr>
+          <w:rFonts w:ascii="Arial" w:hAnsi="Arial" w:cs="Arial"/>
+          <w:sz w:val="24"/>
+          <w:szCs w:val="24"/>
+        </w:rPr>
+        <w:t xml:space="preserve"> </w:t>
+      </w:r>
+      <w:commentRangeEnd w:id="38"/>
+      <w:r>
+        <w:rPr>
+          <w:rStyle w:val="CommentReference"/>
+          <w:rFonts w:eastAsia="Times New Roman" w:cs="Times New Roman"/>
+          <w:lang w:eastAsia="es-ES" w:bidi="ar-SA"/>
+        </w:rPr>
+        <w:commentReference w:id="38"/>
+      </w:r>
+      <w:r>
+        <w:rPr>
+          <w:rFonts w:ascii="Arial" w:hAnsi="Arial" w:cs="Arial"/>
+          <w:sz w:val="24"/>
+          <w:szCs w:val="24"/>
+        </w:rPr>
+        <w:t xml:space="preserve">mercado de datos. Con este propósito, se estudiaron varias metodologías </w:t>
+      </w:r>
+      <w:r>
+        <w:rPr>
+          <w:rFonts w:ascii="Arial" w:hAnsi="Arial" w:cs="Arial"/>
+          <w:sz w:val="24"/>
+          <w:szCs w:val="24"/>
+        </w:rPr>
+        <w:t xml:space="preserve">de las que escogió Hefesto para guiar </w:t>
+      </w:r>
+      <w:r>
+        <w:rPr>
+          <w:rFonts w:ascii="Arial" w:hAnsi="Arial" w:cs="Arial"/>
+          <w:sz w:val="24"/>
+          <w:szCs w:val="24"/>
+        </w:rPr>
+        <w:t>el proceso</w:t>
+      </w:r>
+      <w:r>
+        <w:rPr>
+          <w:rFonts w:ascii="Arial" w:hAnsi="Arial" w:cs="Arial"/>
+          <w:sz w:val="24"/>
+          <w:szCs w:val="24"/>
+        </w:rPr>
+        <w:t xml:space="preserve"> debido a su </w:t>
+      </w:r>
+      <w:r>
+        <w:rPr>
+          <w:rFonts w:ascii="Arial" w:hAnsi="Arial" w:cs="Arial"/>
+          <w:sz w:val="24"/>
+          <w:szCs w:val="24"/>
+        </w:rPr>
+        <w:t>características y facilidad de implementación</w:t>
+      </w:r>
+      <w:r>
+        <w:rPr>
+          <w:rFonts w:ascii="Arial" w:hAnsi="Arial" w:cs="Arial"/>
+          <w:sz w:val="24"/>
+          <w:szCs w:val="24"/>
+        </w:rPr>
+        <w:t>, as</w:t>
+      </w:r>
+      <w:r>
+        <w:rPr>
+          <w:rFonts w:ascii="Arial" w:hAnsi="Arial" w:cs="Arial"/>
+          <w:sz w:val="24"/>
+          <w:szCs w:val="24"/>
+        </w:rPr>
+        <w:t>imismo</w:t>
+      </w:r>
+      <w:r>
+        <w:rPr>
+          <w:rFonts w:ascii="Arial" w:hAnsi="Arial" w:cs="Arial"/>
+          <w:sz w:val="24"/>
+          <w:szCs w:val="24"/>
+        </w:rPr>
+        <w:t xml:space="preserve"> </w:t>
+      </w:r>
+      <w:r>
+        <w:rPr>
+          <w:rFonts w:ascii="Arial" w:hAnsi="Arial" w:cs="Arial"/>
+          <w:sz w:val="24"/>
+          <w:szCs w:val="24"/>
+        </w:rPr>
+        <w:t>se mencionan y analizan</w:t>
+      </w:r>
+      <w:r>
+        <w:rPr>
+          <w:rFonts w:ascii="Arial" w:hAnsi="Arial" w:cs="Arial"/>
+          <w:sz w:val="24"/>
+          <w:szCs w:val="24"/>
+        </w:rPr>
+        <w:t xml:space="preserve"> las herramientas y tecnologías </w:t>
+      </w:r>
+      <w:r>
+        <w:rPr>
+          <w:rFonts w:ascii="Arial" w:hAnsi="Arial" w:cs="Arial"/>
+          <w:sz w:val="24"/>
+          <w:szCs w:val="24"/>
+        </w:rPr>
+        <w:t>lo que permitió definir el ambiente tecnológico</w:t>
       </w:r>
       <w:r>
         <w:rPr>
@@ -13847,23 +14206,7 @@
           <w:sz w:val="24"/>
           <w:szCs w:val="24"/>
         </w:rPr>
-        <w:t xml:space="preserve"> manteniendo la simetría entre la solución propuesta y el </w:t>
-      </w:r>
-      <w:r>
-        <w:rPr>
-          <w:rFonts w:ascii="Arial" w:hAnsi="Arial" w:cs="Arial"/>
-          <w:sz w:val="24"/>
-          <w:szCs w:val="24"/>
-        </w:rPr>
-        <w:t xml:space="preserve">sistema </w:t>
-      </w:r>
-      <w:r>
-        <w:rPr>
-          <w:rFonts w:ascii="Arial" w:hAnsi="Arial" w:cs="Arial"/>
-          <w:sz w:val="24"/>
-          <w:szCs w:val="24"/>
-        </w:rPr>
-        <w:t>XAUCE-AKADEMOS,</w:t>
+        <w:t xml:space="preserve"> manteniendo la simetría entre la solución propuesta y el sistema XAUCE-AKADEMOS,</w:t>
       </w:r>
       <w:r>
         <w:rPr>
@@ -13912,7 +14255,7 @@
           <w:szCs w:val="24"/>
         </w:rPr>
       </w:pPr>
-      <w:bookmarkStart w:id="37" w:name="_Toc153111038"/>
+      <w:bookmarkStart w:id="39" w:name="_Toc153111038"/>
       <w:r>
         <w:lastRenderedPageBreak/>
         <w:t xml:space="preserve">CAPÍTULO </w:t>
@@ -13995,7 +14338,7 @@
         </w:rPr>
         <w:t>n de Datos</w:t>
       </w:r>
-      <w:bookmarkEnd w:id="37"/>
+      <w:bookmarkEnd w:id="39"/>
     </w:p>
     <w:p>
       <w:pPr>
@@ -14104,11 +14447,11 @@
           <w:numId w:val="0"/>
         </w:numPr>
       </w:pPr>
-      <w:bookmarkStart w:id="38" w:name="_Toc153111040"/>
+      <w:bookmarkStart w:id="40" w:name="_Toc153111040"/>
       <w:r>
         <w:t>2.1 Análisis de requerimientos</w:t>
       </w:r>
-      <w:bookmarkEnd w:id="38"/>
+      <w:bookmarkEnd w:id="40"/>
     </w:p>
     <w:p>
       <w:pPr>
@@ -14262,7 +14605,7 @@
         </w:rPr>
         <w:t xml:space="preserve">En el contexto del proceso de levantamiento de requisitos para la construcción del Almacén de Datos destinado al Sistema de Gestión Académica XAUCE AKADEMOS para el MINED, se realizó una entrevista con el Ing. </w:t>
       </w:r>
-      <w:bookmarkStart w:id="39" w:name="_Hlk153086354"/>
+      <w:bookmarkStart w:id="41" w:name="_Hlk153086354"/>
       <w:r>
         <w:rPr>
           <w:rFonts w:ascii="Arial" w:hAnsi="Arial" w:cs="Arial"/>
@@ -14289,7 +14632,7 @@
         </w:rPr>
         <w:t xml:space="preserve"> Padrón</w:t>
       </w:r>
-      <w:bookmarkEnd w:id="39"/>
+      <w:bookmarkEnd w:id="41"/>
       <w:r>
         <w:rPr>
           <w:rFonts w:ascii="Arial" w:hAnsi="Arial" w:cs="Arial"/>
@@ -15661,11 +16004,11 @@
       <w:r>
         <w:t xml:space="preserve"> </w:t>
       </w:r>
-      <w:commentRangeStart w:id="40"/>
+      <w:commentRangeStart w:id="42"/>
       <w:r>
         <w:t>Modelo</w:t>
       </w:r>
-      <w:commentRangeEnd w:id="40"/>
+      <w:commentRangeEnd w:id="42"/>
       <w:r>
         <w:rPr>
           <w:rStyle w:val="CommentReference"/>
@@ -15673,7 +16016,7 @@
           <w:i w:val="0"/>
           <w:iCs w:val="0"/>
         </w:rPr>
-        <w:commentReference w:id="40"/>
+        <w:commentReference w:id="42"/>
       </w:r>
       <w:r>
         <w:t xml:space="preserve"> conceptual. Elaboración propia</w:t>
@@ -15727,7 +16070,7 @@
           <w:highlight w:val="yellow"/>
         </w:rPr>
       </w:pPr>
-      <w:bookmarkStart w:id="41" w:name="_Toc153111041"/>
+      <w:bookmarkStart w:id="43" w:name="_Toc153111041"/>
       <w:r>
         <w:rPr>
           <w:sz w:val="22"/>
@@ -15743,7 +16086,7 @@
         </w:rPr>
         <w:t>Análisis de los OLTP</w:t>
       </w:r>
-      <w:bookmarkEnd w:id="41"/>
+      <w:bookmarkEnd w:id="43"/>
     </w:p>
     <w:p>
       <w:pPr>
@@ -15827,7 +16170,7 @@
         </w:rPr>
         <w:t xml:space="preserve"> creado en el paso anterior y los datos </w:t>
       </w:r>
-      <w:commentRangeStart w:id="42"/>
+      <w:commentRangeStart w:id="44"/>
       <w:r>
         <w:rPr>
           <w:rFonts w:ascii="Arial" w:hAnsi="Arial" w:cs="Arial"/>
@@ -15836,12 +16179,12 @@
         </w:rPr>
         <w:t xml:space="preserve">fuente. Se </w:t>
       </w:r>
-      <w:commentRangeEnd w:id="42"/>
+      <w:commentRangeEnd w:id="44"/>
       <w:r>
         <w:rPr>
           <w:rStyle w:val="CommentReference"/>
         </w:rPr>
-        <w:commentReference w:id="42"/>
+        <w:commentReference w:id="44"/>
       </w:r>
       <w:r>
         <w:rPr>
@@ -16464,7 +16807,7 @@
                 <w:szCs w:val="22"/>
               </w:rPr>
             </w:pPr>
-            <w:commentRangeStart w:id="43"/>
+            <w:commentRangeStart w:id="45"/>
             <w:r>
               <w:rPr>
                 <w:rFonts w:ascii="Arial" w:hAnsi="Arial" w:cs="Arial"/>
@@ -16475,12 +16818,12 @@
               </w:rPr>
               <w:t>Indicador</w:t>
             </w:r>
-            <w:commentRangeEnd w:id="43"/>
+            <w:commentRangeEnd w:id="45"/>
             <w:r>
               <w:rPr>
                 <w:rStyle w:val="CommentReference"/>
               </w:rPr>
-              <w:commentReference w:id="43"/>
+              <w:commentReference w:id="45"/>
             </w:r>
           </w:p>
         </w:tc>
@@ -17448,7 +17791,7 @@
           <w:szCs w:val="22"/>
         </w:rPr>
       </w:pPr>
-      <w:commentRangeStart w:id="44"/>
+      <w:commentRangeStart w:id="46"/>
       <w:r>
         <w:rPr>
           <w:rFonts w:ascii="Arial" w:hAnsi="Arial" w:cs="Arial"/>
@@ -17458,12 +17801,12 @@
         </w:rPr>
         <w:t>PONER FOTO DEL MER base de datos</w:t>
       </w:r>
-      <w:commentRangeEnd w:id="44"/>
+      <w:commentRangeEnd w:id="46"/>
       <w:r>
         <w:rPr>
           <w:rStyle w:val="CommentReference"/>
         </w:rPr>
-        <w:commentReference w:id="44"/>
+        <w:commentReference w:id="46"/>
       </w:r>
     </w:p>
     <w:p>
@@ -17831,7 +18174,7 @@
           <w:szCs w:val="24"/>
         </w:rPr>
       </w:pPr>
-      <w:commentRangeStart w:id="45"/>
+      <w:commentRangeStart w:id="47"/>
       <w:r>
         <w:rPr>
           <w:rFonts w:ascii="Arial" w:hAnsi="Arial" w:cs="Arial"/>
@@ -17840,12 +18183,12 @@
         </w:rPr>
         <w:t>Basándose en el mapeo.</w:t>
       </w:r>
-      <w:commentRangeEnd w:id="45"/>
+      <w:commentRangeEnd w:id="47"/>
       <w:r>
         <w:rPr>
           <w:rStyle w:val="CommentReference"/>
         </w:rPr>
-        <w:commentReference w:id="45"/>
+        <w:commentReference w:id="47"/>
       </w:r>
     </w:p>
     <w:tbl>
@@ -17875,7 +18218,7 @@
                 <w:lang w:val="en-US"/>
               </w:rPr>
             </w:pPr>
-            <w:commentRangeStart w:id="46"/>
+            <w:commentRangeStart w:id="48"/>
             <w:proofErr w:type="spellStart"/>
             <w:r>
               <w:rPr>
@@ -17888,13 +18231,13 @@
               </w:rPr>
               <w:t>Perspectiva</w:t>
             </w:r>
-            <w:commentRangeEnd w:id="46"/>
+            <w:commentRangeEnd w:id="48"/>
             <w:proofErr w:type="spellEnd"/>
             <w:r>
               <w:rPr>
                 <w:rStyle w:val="CommentReference"/>
               </w:rPr>
-              <w:commentReference w:id="46"/>
+              <w:commentReference w:id="48"/>
             </w:r>
           </w:p>
         </w:tc>
@@ -20148,9 +20491,9 @@
         <w:tblLook w:val="04A0" w:firstRow="1" w:lastRow="0" w:firstColumn="1" w:lastColumn="0" w:noHBand="0" w:noVBand="1"/>
       </w:tblPr>
       <w:tblGrid>
-        <w:gridCol w:w="1564"/>
+        <w:gridCol w:w="1937"/>
         <w:gridCol w:w="2711"/>
-        <w:gridCol w:w="4286"/>
+        <w:gridCol w:w="4112"/>
         <w:gridCol w:w="1590"/>
       </w:tblGrid>
       <w:tr>
@@ -20172,7 +20515,7 @@
                 <w:szCs w:val="24"/>
               </w:rPr>
             </w:pPr>
-            <w:commentRangeStart w:id="47"/>
+            <w:commentRangeStart w:id="49"/>
             <w:r>
               <w:rPr>
                 <w:rFonts w:ascii="Arial" w:hAnsi="Arial" w:cs="Arial"/>
@@ -20183,12 +20526,12 @@
               </w:rPr>
               <w:t>Perspectiva</w:t>
             </w:r>
-            <w:commentRangeEnd w:id="47"/>
+            <w:commentRangeEnd w:id="49"/>
             <w:r>
               <w:rPr>
                 <w:rStyle w:val="CommentReference"/>
               </w:rPr>
-              <w:commentReference w:id="47"/>
+              <w:commentReference w:id="49"/>
             </w:r>
           </w:p>
         </w:tc>
@@ -21293,7 +21636,7 @@
           <w:szCs w:val="22"/>
         </w:rPr>
       </w:pPr>
-      <w:commentRangeStart w:id="48"/>
+      <w:commentRangeStart w:id="50"/>
       <w:r>
         <w:rPr>
           <w:rFonts w:ascii="Arial" w:hAnsi="Arial" w:cs="Arial"/>
@@ -21302,12 +21645,12 @@
         </w:rPr>
         <w:t>El resto de las representaciones se encuentran en los anexos.</w:t>
       </w:r>
-      <w:commentRangeEnd w:id="48"/>
+      <w:commentRangeEnd w:id="50"/>
       <w:r>
         <w:rPr>
           <w:rStyle w:val="CommentReference"/>
         </w:rPr>
-        <w:commentReference w:id="48"/>
+        <w:commentReference w:id="50"/>
       </w:r>
     </w:p>
     <w:p>
@@ -21328,7 +21671,7 @@
           <w:szCs w:val="22"/>
         </w:rPr>
         <w:drawing>
-          <wp:inline distT="0" distB="0" distL="0" distR="0" wp14:anchorId="4B63DDE2" wp14:editId="1EE08DA0">
+          <wp:inline distT="0" distB="0" distL="0" distR="0" wp14:anchorId="4B63DDE2" wp14:editId="1B635509">
             <wp:extent cx="6331585" cy="2667000"/>
             <wp:effectExtent l="0" t="0" r="0" b="0"/>
             <wp:docPr id="1412468534" name="Picture 16"/>
@@ -21527,7 +21870,7 @@
           <w:color w:val="000000" w:themeColor="text1"/>
         </w:rPr>
       </w:pPr>
-      <w:bookmarkStart w:id="49" w:name="_Toc153111042"/>
+      <w:bookmarkStart w:id="51" w:name="_Toc153111042"/>
       <w:r>
         <w:t>2.3</w:t>
       </w:r>
@@ -21537,7 +21880,7 @@
         </w:rPr>
         <w:t xml:space="preserve"> Modelo lógico del </w:t>
       </w:r>
-      <w:bookmarkEnd w:id="49"/>
+      <w:bookmarkEnd w:id="51"/>
       <w:r>
         <w:rPr>
           <w:color w:val="000000" w:themeColor="text1"/>
@@ -21580,7 +21923,7 @@
         </w:rPr>
         <w:t xml:space="preserve">modelo </w:t>
       </w:r>
-      <w:commentRangeStart w:id="50"/>
+      <w:commentRangeStart w:id="52"/>
       <w:r>
         <w:rPr>
           <w:rFonts w:ascii="Arial" w:hAnsi="Arial" w:cs="Arial"/>
@@ -21590,12 +21933,12 @@
         </w:rPr>
         <w:t>lógico</w:t>
       </w:r>
-      <w:commentRangeEnd w:id="50"/>
+      <w:commentRangeEnd w:id="52"/>
       <w:r>
         <w:rPr>
           <w:rStyle w:val="CommentReference"/>
         </w:rPr>
-        <w:commentReference w:id="50"/>
+        <w:commentReference w:id="52"/>
       </w:r>
       <w:r>
         <w:rPr>
@@ -21896,7 +22239,7 @@
           <w:szCs w:val="24"/>
         </w:rPr>
       </w:pPr>
-      <w:commentRangeStart w:id="51"/>
+      <w:commentRangeStart w:id="53"/>
       <w:r>
         <w:rPr>
           <w:rFonts w:ascii="Arial" w:hAnsi="Arial" w:cs="Arial"/>
@@ -21985,12 +22328,12 @@
         </w:rPr>
         <w:t>.</w:t>
       </w:r>
-      <w:commentRangeEnd w:id="51"/>
+      <w:commentRangeEnd w:id="53"/>
       <w:r>
         <w:rPr>
           <w:rStyle w:val="CommentReference"/>
         </w:rPr>
-        <w:commentReference w:id="51"/>
+        <w:commentReference w:id="53"/>
       </w:r>
     </w:p>
     <w:p>
@@ -22546,7 +22889,7 @@
         </w:rPr>
         <w:t>nivel_</w:t>
       </w:r>
-      <w:commentRangeStart w:id="52"/>
+      <w:commentRangeStart w:id="54"/>
       <w:r>
         <w:rPr>
           <w:rFonts w:cs="Arial"/>
@@ -22555,7 +22898,7 @@
         </w:rPr>
         <w:t>escolar</w:t>
       </w:r>
-      <w:commentRangeEnd w:id="52"/>
+      <w:commentRangeEnd w:id="54"/>
       <w:proofErr w:type="spellEnd"/>
       <w:r>
         <w:rPr>
@@ -22563,7 +22906,7 @@
           <w:rFonts w:ascii="Times New Roman" w:eastAsia="Times New Roman" w:hAnsi="Times New Roman"/>
           <w:lang w:eastAsia="es-ES"/>
         </w:rPr>
-        <w:commentReference w:id="52"/>
+        <w:commentReference w:id="54"/>
       </w:r>
       <w:r>
         <w:rPr>
@@ -22924,7 +23267,7 @@
         </w:rPr>
         <w:lastRenderedPageBreak/>
         <w:drawing>
-          <wp:inline distT="0" distB="0" distL="0" distR="0" wp14:anchorId="6DABE923" wp14:editId="002B797E">
+          <wp:inline distT="0" distB="0" distL="0" distR="0" wp14:anchorId="6DABE923" wp14:editId="0C224FFD">
             <wp:extent cx="6324600" cy="1510030"/>
             <wp:effectExtent l="0" t="0" r="0" b="0"/>
             <wp:docPr id="1857020966" name="Picture 3"/>
@@ -23001,7 +23344,7 @@
         </w:rPr>
         <w:t xml:space="preserve"> Grado </w:t>
       </w:r>
-      <w:commentRangeStart w:id="53"/>
+      <w:commentRangeStart w:id="55"/>
       <w:r>
         <w:rPr>
           <w:rFonts w:ascii="Arial" w:hAnsi="Arial" w:cs="Arial"/>
@@ -23032,12 +23375,12 @@
         </w:rPr>
         <w:t>fico</w:t>
       </w:r>
-      <w:commentRangeEnd w:id="53"/>
+      <w:commentRangeEnd w:id="55"/>
       <w:r>
         <w:rPr>
           <w:rStyle w:val="CommentReference"/>
         </w:rPr>
-        <w:commentReference w:id="53"/>
+        <w:commentReference w:id="55"/>
       </w:r>
       <w:r>
         <w:rPr>
@@ -24630,7 +24973,7 @@
           <w:szCs w:val="24"/>
         </w:rPr>
         <w:drawing>
-          <wp:inline distT="0" distB="0" distL="0" distR="0" wp14:anchorId="3FE3EEF5" wp14:editId="004207A2">
+          <wp:inline distT="0" distB="0" distL="0" distR="0" wp14:anchorId="3FE3EEF5" wp14:editId="6FE7011B">
             <wp:extent cx="6316345" cy="1862455"/>
             <wp:effectExtent l="0" t="0" r="8255" b="4445"/>
             <wp:docPr id="848520828" name="Picture 11"/>
@@ -24853,7 +25196,7 @@
         </w:rPr>
         <w:t xml:space="preserve"> en el modelo concep</w:t>
       </w:r>
-      <w:commentRangeStart w:id="54"/>
+      <w:commentRangeStart w:id="56"/>
       <w:r>
         <w:rPr>
           <w:rFonts w:ascii="Arial" w:hAnsi="Arial" w:cs="Arial"/>
@@ -24881,12 +25224,12 @@
         </w:rPr>
         <w:t xml:space="preserve">A </w:t>
       </w:r>
-      <w:commentRangeEnd w:id="54"/>
+      <w:commentRangeEnd w:id="56"/>
       <w:r>
         <w:rPr>
           <w:rStyle w:val="CommentReference"/>
         </w:rPr>
-        <w:commentReference w:id="54"/>
+        <w:commentReference w:id="56"/>
       </w:r>
       <w:r>
         <w:rPr>
@@ -25266,7 +25609,7 @@
           <w:szCs w:val="24"/>
         </w:rPr>
         <w:drawing>
-          <wp:inline distT="0" distB="0" distL="0" distR="0" wp14:anchorId="47191904" wp14:editId="45EF1694">
+          <wp:inline distT="0" distB="0" distL="0" distR="0" wp14:anchorId="47191904" wp14:editId="03766400">
             <wp:extent cx="6331585" cy="1953260"/>
             <wp:effectExtent l="0" t="0" r="0" b="8890"/>
             <wp:docPr id="734662126" name="Picture 18"/>
@@ -25351,8 +25694,8 @@
           <w:szCs w:val="22"/>
         </w:rPr>
       </w:pPr>
-      <w:commentRangeStart w:id="55"/>
-      <w:commentRangeStart w:id="56"/>
+      <w:commentRangeStart w:id="57"/>
+      <w:commentRangeStart w:id="58"/>
       <w:r>
         <w:rPr>
           <w:rFonts w:ascii="Arial" w:hAnsi="Arial" w:cs="Arial"/>
@@ -25361,14 +25704,14 @@
         </w:rPr>
         <w:t>Se</w:t>
       </w:r>
-      <w:commentRangeEnd w:id="55"/>
+      <w:commentRangeEnd w:id="57"/>
       <w:r>
         <w:rPr>
           <w:rStyle w:val="CommentReference"/>
           <w:rFonts w:eastAsia="Times New Roman" w:cs="Times New Roman"/>
           <w:lang w:eastAsia="es-ES" w:bidi="ar-SA"/>
         </w:rPr>
-        <w:commentReference w:id="55"/>
+        <w:commentReference w:id="57"/>
       </w:r>
       <w:r>
         <w:rPr>
@@ -25394,14 +25737,14 @@
         </w:rPr>
         <w:t xml:space="preserve"> las uniones correspondientes entre las tablas de dimensiones y la tabla de hecho mostrando de forma detallada las relaciones entre ellas. Con esta unión se obtiene el modelo lógico del MD que es mostrado a continuación:</w:t>
       </w:r>
-      <w:commentRangeEnd w:id="56"/>
+      <w:commentRangeEnd w:id="58"/>
       <w:r>
         <w:rPr>
           <w:rStyle w:val="CommentReference"/>
           <w:rFonts w:eastAsia="Times New Roman" w:cs="Times New Roman"/>
           <w:lang w:eastAsia="es-ES" w:bidi="ar-SA"/>
         </w:rPr>
-        <w:commentReference w:id="56"/>
+        <w:commentReference w:id="58"/>
       </w:r>
     </w:p>
     <w:p>
@@ -25424,7 +25767,7 @@
           <w:lang w:eastAsia="es-ES" w:bidi="ar-SA"/>
         </w:rPr>
         <w:drawing>
-          <wp:inline distT="0" distB="0" distL="0" distR="0" wp14:anchorId="3DF51139" wp14:editId="305848D6">
+          <wp:inline distT="0" distB="0" distL="0" distR="0" wp14:anchorId="3DF51139" wp14:editId="24B65F65">
             <wp:extent cx="6324600" cy="2397125"/>
             <wp:effectExtent l="0" t="0" r="0" b="3175"/>
             <wp:docPr id="755965641" name="Picture 19"/>
@@ -25481,12 +25824,12 @@
           <w:bCs w:val="0"/>
         </w:rPr>
       </w:pPr>
-      <w:bookmarkStart w:id="57" w:name="_Toc153111043"/>
+      <w:bookmarkStart w:id="59" w:name="_Toc153111043"/>
       <w:r>
         <w:lastRenderedPageBreak/>
         <w:t>2.4 Integración de datos</w:t>
       </w:r>
-      <w:bookmarkEnd w:id="57"/>
+      <w:bookmarkEnd w:id="59"/>
     </w:p>
     <w:p>
       <w:pPr>
@@ -25554,7 +25897,7 @@
         </w:rPr>
         <w:t xml:space="preserve"> a poblarlo con datos, utilizando técnicas de limpieza y calidad de </w:t>
       </w:r>
-      <w:commentRangeStart w:id="58"/>
+      <w:commentRangeStart w:id="60"/>
       <w:r>
         <w:rPr>
           <w:rFonts w:ascii="Arial" w:hAnsi="Arial" w:cs="Arial"/>
@@ -25563,12 +25906,12 @@
         </w:rPr>
         <w:t>datos, procesos ETL.</w:t>
       </w:r>
-      <w:commentRangeEnd w:id="58"/>
+      <w:commentRangeEnd w:id="60"/>
       <w:r>
         <w:rPr>
           <w:rStyle w:val="CommentReference"/>
         </w:rPr>
-        <w:commentReference w:id="58"/>
+        <w:commentReference w:id="60"/>
       </w:r>
     </w:p>
     <w:p>
@@ -25720,7 +26063,7 @@
         </w:rPr>
         <w:t xml:space="preserve"> sea cargado con </w:t>
       </w:r>
-      <w:commentRangeStart w:id="59"/>
+      <w:commentRangeStart w:id="61"/>
       <w:proofErr w:type="spellStart"/>
       <w:r>
         <w:rPr>
@@ -25763,12 +26106,12 @@
         </w:rPr>
         <w:t xml:space="preserve"> </w:t>
       </w:r>
-      <w:commentRangeEnd w:id="59"/>
+      <w:commentRangeEnd w:id="61"/>
       <w:r>
         <w:rPr>
           <w:rStyle w:val="CommentReference"/>
         </w:rPr>
-        <w:commentReference w:id="59"/>
+        <w:commentReference w:id="61"/>
       </w:r>
       <w:r>
         <w:rPr>
@@ -25778,7 +26121,7 @@
         </w:rPr>
         <w:t xml:space="preserve">(valores faltantes), </w:t>
       </w:r>
-      <w:commentRangeStart w:id="60"/>
+      <w:commentRangeStart w:id="62"/>
       <w:proofErr w:type="spellStart"/>
       <w:r>
         <w:rPr>
@@ -25799,12 +26142,12 @@
         </w:rPr>
         <w:t xml:space="preserve"> </w:t>
       </w:r>
-      <w:commentRangeEnd w:id="60"/>
+      <w:commentRangeEnd w:id="62"/>
       <w:r>
         <w:rPr>
           <w:rStyle w:val="CommentReference"/>
         </w:rPr>
-        <w:commentReference w:id="60"/>
+        <w:commentReference w:id="62"/>
       </w:r>
       <w:r>
         <w:rPr>
@@ -26085,7 +26428,7 @@
           <w:szCs w:val="22"/>
         </w:rPr>
       </w:pPr>
-      <w:commentRangeStart w:id="61"/>
+      <w:commentRangeStart w:id="63"/>
       <w:r>
         <w:rPr>
           <w:sz w:val="22"/>
@@ -26093,7 +26436,7 @@
         </w:rPr>
         <w:t>Ilustración</w:t>
       </w:r>
-      <w:commentRangeEnd w:id="61"/>
+      <w:commentRangeEnd w:id="63"/>
       <w:r>
         <w:rPr>
           <w:rStyle w:val="CommentReference"/>
@@ -26101,7 +26444,7 @@
           <w:i w:val="0"/>
           <w:iCs w:val="0"/>
         </w:rPr>
-        <w:commentReference w:id="61"/>
+        <w:commentReference w:id="63"/>
       </w:r>
       <w:r>
         <w:rPr>
@@ -26588,7 +26931,7 @@
           <w:szCs w:val="22"/>
         </w:rPr>
       </w:pPr>
-      <w:commentRangeStart w:id="62"/>
+      <w:commentRangeStart w:id="64"/>
       <w:r>
         <w:rPr>
           <w:rFonts w:ascii="Arial" w:hAnsi="Arial" w:cs="Arial"/>
@@ -26639,12 +26982,12 @@
         </w:rPr>
         <w:t>”.</w:t>
       </w:r>
-      <w:commentRangeEnd w:id="62"/>
+      <w:commentRangeEnd w:id="64"/>
       <w:r>
         <w:rPr>
           <w:rStyle w:val="CommentReference"/>
         </w:rPr>
-        <w:commentReference w:id="62"/>
+        <w:commentReference w:id="64"/>
       </w:r>
     </w:p>
     <w:p>
@@ -26659,7 +27002,7 @@
           <w:szCs w:val="24"/>
         </w:rPr>
       </w:pPr>
-      <w:bookmarkStart w:id="63" w:name="_Hlk152538119"/>
+      <w:bookmarkStart w:id="65" w:name="_Hlk152538119"/>
       <w:r>
         <w:rPr>
           <w:rFonts w:ascii="Arial" w:hAnsi="Arial" w:cs="Arial"/>
@@ -26804,7 +27147,7 @@
         </w:rPr>
         <w:t xml:space="preserve"> datos de la base de </w:t>
       </w:r>
-      <w:commentRangeStart w:id="64"/>
+      <w:commentRangeStart w:id="66"/>
       <w:r>
         <w:rPr>
           <w:rFonts w:cs="Arial"/>
@@ -26841,12 +27184,12 @@
         </w:rPr>
         <w:t xml:space="preserve">Se </w:t>
       </w:r>
-      <w:commentRangeEnd w:id="64"/>
+      <w:commentRangeEnd w:id="66"/>
       <w:r>
         <w:rPr>
           <w:rStyle w:val="CommentReference"/>
         </w:rPr>
-        <w:commentReference w:id="64"/>
+        <w:commentReference w:id="66"/>
       </w:r>
       <w:r>
         <w:rPr>
@@ -27276,7 +27619,7 @@
         </w:rPr>
         <w:t xml:space="preserve">Carga de </w:t>
       </w:r>
-      <w:commentRangeStart w:id="65"/>
+      <w:commentRangeStart w:id="67"/>
       <w:r>
         <w:rPr>
           <w:rFonts w:ascii="Arial" w:hAnsi="Arial" w:cs="Arial"/>
@@ -27307,12 +27650,12 @@
         </w:rPr>
         <w:t xml:space="preserve">n </w:t>
       </w:r>
-      <w:commentRangeEnd w:id="65"/>
+      <w:commentRangeEnd w:id="67"/>
       <w:r>
         <w:rPr>
           <w:rStyle w:val="CommentReference"/>
         </w:rPr>
-        <w:commentReference w:id="65"/>
+        <w:commentReference w:id="67"/>
       </w:r>
       <w:proofErr w:type="spellStart"/>
       <w:r>
@@ -27370,7 +27713,7 @@
         </w:rPr>
         <w:t xml:space="preserve">Obtener los datos de la base de </w:t>
       </w:r>
-      <w:commentRangeStart w:id="66"/>
+      <w:commentRangeStart w:id="68"/>
       <w:r>
         <w:rPr>
           <w:rFonts w:cs="Arial"/>
@@ -27399,12 +27742,12 @@
         </w:rPr>
         <w:t xml:space="preserve">Se </w:t>
       </w:r>
-      <w:commentRangeEnd w:id="66"/>
+      <w:commentRangeEnd w:id="68"/>
       <w:r>
         <w:rPr>
           <w:rStyle w:val="CommentReference"/>
         </w:rPr>
-        <w:commentReference w:id="66"/>
+        <w:commentReference w:id="68"/>
       </w:r>
       <w:r>
         <w:rPr>
@@ -27504,7 +27847,16 @@
           <w:sz w:val="24"/>
           <w:szCs w:val="24"/>
         </w:rPr>
-        <w:t>”; ”</w:t>
+        <w:t>”</w:t>
+      </w:r>
+      <w:proofErr w:type="gramStart"/>
+      <w:r>
+        <w:rPr>
+          <w:rFonts w:ascii="Arial" w:hAnsi="Arial" w:cs="Arial"/>
+          <w:sz w:val="24"/>
+          <w:szCs w:val="24"/>
+        </w:rPr>
+        <w:t>; ”</w:t>
       </w:r>
       <w:proofErr w:type="spellStart"/>
       <w:r>
@@ -27516,6 +27868,7 @@
         <w:t>anno</w:t>
       </w:r>
       <w:proofErr w:type="spellEnd"/>
+      <w:proofErr w:type="gramEnd"/>
       <w:r>
         <w:rPr>
           <w:rFonts w:ascii="Arial" w:hAnsi="Arial" w:cs="Arial"/>
@@ -27591,7 +27944,7 @@
           <w:szCs w:val="24"/>
         </w:rPr>
       </w:pPr>
-      <w:commentRangeStart w:id="67"/>
+      <w:commentRangeStart w:id="69"/>
       <w:r>
         <w:rPr>
           <w:rFonts w:ascii="Arial" w:hAnsi="Arial" w:cs="Arial"/>
@@ -27600,12 +27953,12 @@
         </w:rPr>
         <w:t>Cargar</w:t>
       </w:r>
-      <w:commentRangeEnd w:id="67"/>
+      <w:commentRangeEnd w:id="69"/>
       <w:r>
         <w:rPr>
           <w:rStyle w:val="CommentReference"/>
         </w:rPr>
-        <w:commentReference w:id="67"/>
+        <w:commentReference w:id="69"/>
       </w:r>
       <w:r>
         <w:rPr>
@@ -27798,7 +28151,7 @@
         </w:rPr>
         <w:t xml:space="preserve"> datos de la base de da</w:t>
       </w:r>
-      <w:commentRangeStart w:id="68"/>
+      <w:commentRangeStart w:id="70"/>
       <w:r>
         <w:rPr>
           <w:rFonts w:cs="Arial"/>
@@ -27836,12 +28189,12 @@
         <w:lastRenderedPageBreak/>
         <w:t xml:space="preserve">Se </w:t>
       </w:r>
-      <w:commentRangeEnd w:id="68"/>
+      <w:commentRangeEnd w:id="70"/>
       <w:r>
         <w:rPr>
           <w:rStyle w:val="CommentReference"/>
         </w:rPr>
-        <w:commentReference w:id="68"/>
+        <w:commentReference w:id="70"/>
       </w:r>
       <w:r>
         <w:rPr>
@@ -28165,14 +28518,14 @@
         </w:rPr>
         <w:t>hecho_</w:t>
       </w:r>
-      <w:commentRangeStart w:id="69"/>
+      <w:commentRangeStart w:id="71"/>
       <w:r>
         <w:rPr>
           <w:rFonts w:cs="Arial"/>
         </w:rPr>
         <w:t>pertenencia</w:t>
       </w:r>
-      <w:commentRangeEnd w:id="69"/>
+      <w:commentRangeEnd w:id="71"/>
       <w:proofErr w:type="spellEnd"/>
       <w:r>
         <w:rPr>
@@ -28180,7 +28533,7 @@
           <w:rFonts w:ascii="Times New Roman" w:eastAsia="Times New Roman" w:hAnsi="Times New Roman"/>
           <w:lang w:eastAsia="es-ES"/>
         </w:rPr>
-        <w:commentReference w:id="69"/>
+        <w:commentReference w:id="71"/>
       </w:r>
       <w:r>
         <w:rPr>
@@ -28191,7 +28544,7 @@
         <w:t xml:space="preserve"> almacena los datos obtenidos en el paso anterior.</w:t>
       </w:r>
     </w:p>
-    <w:bookmarkEnd w:id="63"/>
+    <w:bookmarkEnd w:id="65"/>
     <w:p>
       <w:pPr>
         <w:pStyle w:val="Heading3"/>
@@ -28242,7 +28595,7 @@
           <w:szCs w:val="24"/>
         </w:rPr>
       </w:pPr>
-      <w:commentRangeStart w:id="70"/>
+      <w:commentRangeStart w:id="72"/>
       <w:r>
         <w:rPr>
           <w:rFonts w:ascii="Arial" w:hAnsi="Arial" w:cs="Arial"/>
@@ -28251,12 +28604,12 @@
         </w:rPr>
         <w:t>Las</w:t>
       </w:r>
-      <w:commentRangeEnd w:id="70"/>
+      <w:commentRangeEnd w:id="72"/>
       <w:r>
         <w:rPr>
           <w:rStyle w:val="CommentReference"/>
         </w:rPr>
-        <w:commentReference w:id="70"/>
+        <w:commentReference w:id="72"/>
       </w:r>
       <w:r>
         <w:rPr>
@@ -28446,7 +28799,7 @@
           <w:szCs w:val="24"/>
         </w:rPr>
       </w:pPr>
-      <w:commentRangeStart w:id="71"/>
+      <w:commentRangeStart w:id="73"/>
       <w:r>
         <w:rPr>
           <w:rFonts w:ascii="Arial" w:hAnsi="Arial" w:cs="Arial"/>
@@ -28495,14 +28848,14 @@
         </w:rPr>
         <w:t>) se ejecuta todos los días a las 12:00 AM</w:t>
       </w:r>
-      <w:commentRangeEnd w:id="71"/>
+      <w:commentRangeEnd w:id="73"/>
       <w:r>
         <w:rPr>
           <w:rStyle w:val="CommentReference"/>
           <w:rFonts w:ascii="Times New Roman" w:eastAsia="Times New Roman" w:hAnsi="Times New Roman"/>
           <w:lang w:eastAsia="es-ES"/>
         </w:rPr>
-        <w:commentReference w:id="71"/>
+        <w:commentReference w:id="73"/>
       </w:r>
     </w:p>
     <w:p>
@@ -28526,19 +28879,19 @@
           <w:bCs w:val="0"/>
         </w:rPr>
       </w:pPr>
-      <w:bookmarkStart w:id="72" w:name="_Toc119871967"/>
-      <w:bookmarkStart w:id="73" w:name="_Toc153111044"/>
+      <w:bookmarkStart w:id="74" w:name="_Toc119871967"/>
+      <w:bookmarkStart w:id="75" w:name="_Toc153111044"/>
       <w:r>
         <w:lastRenderedPageBreak/>
         <w:t xml:space="preserve">Conclusiones del </w:t>
       </w:r>
-      <w:commentRangeStart w:id="74"/>
+      <w:commentRangeStart w:id="76"/>
       <w:r>
         <w:t>capítulo</w:t>
       </w:r>
-      <w:bookmarkEnd w:id="72"/>
-      <w:bookmarkEnd w:id="73"/>
-      <w:commentRangeEnd w:id="74"/>
+      <w:bookmarkEnd w:id="74"/>
+      <w:bookmarkEnd w:id="75"/>
+      <w:commentRangeEnd w:id="76"/>
       <w:r>
         <w:rPr>
           <w:rStyle w:val="CommentReference"/>
@@ -28546,7 +28899,7 @@
           <w:b w:val="0"/>
           <w:lang w:eastAsia="es-ES"/>
         </w:rPr>
-        <w:commentReference w:id="74"/>
+        <w:commentReference w:id="76"/>
       </w:r>
     </w:p>
     <w:p>
@@ -28564,7 +28917,7 @@
           <w:szCs w:val="24"/>
         </w:rPr>
       </w:pPr>
-      <w:commentRangeStart w:id="75"/>
+      <w:commentRangeStart w:id="77"/>
       <w:r>
         <w:rPr>
           <w:rFonts w:ascii="Arial" w:hAnsi="Arial" w:cs="Arial"/>
@@ -28598,7 +28951,7 @@
         </w:rPr>
         <w:t>Se definió para el almacén un esquema estrella, y</w:t>
       </w:r>
-      <w:commentRangeStart w:id="76"/>
+      <w:commentRangeStart w:id="78"/>
       <w:r>
         <w:rPr>
           <w:rFonts w:cs="Arial"/>
@@ -28607,14 +28960,14 @@
         </w:rPr>
         <w:t>a que, debido a las características de los datos, con este se obtiene un rendimiento óptimo para su consulta para lograr un trabajo de análisis de información con mayor rapidez.</w:t>
       </w:r>
-      <w:commentRangeEnd w:id="76"/>
+      <w:commentRangeEnd w:id="78"/>
       <w:r>
         <w:rPr>
           <w:rStyle w:val="CommentReference"/>
           <w:rFonts w:ascii="Times New Roman" w:eastAsia="Times New Roman" w:hAnsi="Times New Roman"/>
           <w:lang w:eastAsia="es-ES"/>
         </w:rPr>
-        <w:commentReference w:id="76"/>
+        <w:commentReference w:id="78"/>
       </w:r>
     </w:p>
     <w:p>
@@ -28641,7 +28994,7 @@
         </w:rPr>
         <w:t xml:space="preserve">A partir de la aplicación de la metodología Hefestos se obtuvieron cada uno de los artefactos que </w:t>
       </w:r>
-      <w:commentRangeStart w:id="77"/>
+      <w:commentRangeStart w:id="79"/>
       <w:r>
         <w:rPr>
           <w:rFonts w:cs="Arial"/>
@@ -28650,23 +29003,23 @@
         </w:rPr>
         <w:t>permitirán la implementación del Almacén de Datos.</w:t>
       </w:r>
-      <w:commentRangeEnd w:id="75"/>
+      <w:commentRangeEnd w:id="77"/>
       <w:r>
         <w:rPr>
           <w:rStyle w:val="CommentReference"/>
           <w:rFonts w:ascii="Times New Roman" w:eastAsia="Times New Roman" w:hAnsi="Times New Roman"/>
           <w:lang w:eastAsia="es-ES"/>
         </w:rPr>
-        <w:commentReference w:id="75"/>
-      </w:r>
-      <w:commentRangeEnd w:id="77"/>
+        <w:commentReference w:id="77"/>
+      </w:r>
+      <w:commentRangeEnd w:id="79"/>
       <w:r>
         <w:rPr>
           <w:rStyle w:val="CommentReference"/>
           <w:rFonts w:ascii="Times New Roman" w:eastAsia="Times New Roman" w:hAnsi="Times New Roman"/>
           <w:lang w:eastAsia="es-ES"/>
         </w:rPr>
-        <w:commentReference w:id="77"/>
+        <w:commentReference w:id="79"/>
       </w:r>
     </w:p>
     <w:p>
@@ -28700,7 +29053,7 @@
           <w:szCs w:val="24"/>
         </w:rPr>
       </w:pPr>
-      <w:bookmarkStart w:id="78" w:name="_Toc153111045"/>
+      <w:bookmarkStart w:id="80" w:name="_Toc153111045"/>
       <w:r>
         <w:lastRenderedPageBreak/>
         <w:t xml:space="preserve">CAPÍTULO 3: </w:t>
@@ -28733,7 +29086,7 @@
         </w:rPr>
         <w:t>.</w:t>
       </w:r>
-      <w:bookmarkEnd w:id="78"/>
+      <w:bookmarkEnd w:id="80"/>
     </w:p>
     <w:p>
       <w:pPr>
@@ -28755,7 +29108,7 @@
         </w:rPr>
         <w:t xml:space="preserve">En </w:t>
       </w:r>
-      <w:commentRangeStart w:id="79"/>
+      <w:commentRangeStart w:id="81"/>
       <w:r>
         <w:rPr>
           <w:rFonts w:ascii="Arial" w:eastAsia="SimSun" w:hAnsi="Arial" w:cs="Arial"/>
@@ -28766,12 +29119,12 @@
         </w:rPr>
         <w:t>este capítulo se explicarán las reglas y normas que se siguieron al escribir el código, abordaremos las pruebas aplicadas a la solución propuesta, centrándonos especialmente en las pruebas de integridad.</w:t>
       </w:r>
-      <w:commentRangeEnd w:id="79"/>
+      <w:commentRangeEnd w:id="81"/>
       <w:r>
         <w:rPr>
           <w:rStyle w:val="CommentReference"/>
         </w:rPr>
-        <w:commentReference w:id="79"/>
+        <w:commentReference w:id="81"/>
       </w:r>
     </w:p>
     <w:p>
@@ -28784,7 +29137,7 @@
           <w:color w:val="000000" w:themeColor="text1"/>
         </w:rPr>
       </w:pPr>
-      <w:bookmarkStart w:id="80" w:name="_Toc153111046"/>
+      <w:bookmarkStart w:id="82" w:name="_Toc153111046"/>
       <w:r>
         <w:rPr>
           <w:rFonts w:cs="Arial"/>
@@ -28807,7 +29160,7 @@
         </w:rPr>
         <w:t xml:space="preserve">Estándares de </w:t>
       </w:r>
-      <w:commentRangeStart w:id="81"/>
+      <w:commentRangeStart w:id="83"/>
       <w:r>
         <w:rPr>
           <w:rFonts w:cs="Arial"/>
@@ -28816,8 +29169,8 @@
         </w:rPr>
         <w:t>codificación</w:t>
       </w:r>
-      <w:bookmarkEnd w:id="80"/>
-      <w:commentRangeEnd w:id="81"/>
+      <w:bookmarkEnd w:id="82"/>
+      <w:commentRangeEnd w:id="83"/>
       <w:r>
         <w:rPr>
           <w:rStyle w:val="CommentReference"/>
@@ -28825,7 +29178,7 @@
           <w:b w:val="0"/>
           <w:lang w:eastAsia="es-ES" w:bidi="ar-SA"/>
         </w:rPr>
-        <w:commentReference w:id="81"/>
+        <w:commentReference w:id="83"/>
       </w:r>
     </w:p>
     <w:p>
@@ -29231,7 +29584,7 @@
         </w:rPr>
         <w:t xml:space="preserve">Evitar el uso de más de una instrucción por línea de </w:t>
       </w:r>
-      <w:commentRangeStart w:id="82"/>
+      <w:commentRangeStart w:id="84"/>
       <w:r>
         <w:rPr>
           <w:rFonts w:ascii="Arial" w:eastAsia="SimSun" w:hAnsi="Arial" w:cs="Arial"/>
@@ -29242,14 +29595,14 @@
         </w:rPr>
         <w:t>código</w:t>
       </w:r>
-      <w:commentRangeEnd w:id="82"/>
+      <w:commentRangeEnd w:id="84"/>
       <w:r>
         <w:rPr>
           <w:rStyle w:val="CommentReference"/>
           <w:rFonts w:eastAsia="Times New Roman" w:cs="Times New Roman"/>
           <w:lang w:eastAsia="es-ES" w:bidi="ar-SA"/>
         </w:rPr>
-        <w:commentReference w:id="82"/>
+        <w:commentReference w:id="84"/>
       </w:r>
       <w:r>
         <w:rPr>
@@ -29272,7 +29625,7 @@
           <w:color w:val="000000" w:themeColor="text1"/>
         </w:rPr>
       </w:pPr>
-      <w:bookmarkStart w:id="83" w:name="_Toc153111047"/>
+      <w:bookmarkStart w:id="85" w:name="_Toc153111047"/>
       <w:r>
         <w:rPr>
           <w:rFonts w:cs="Arial"/>
@@ -29301,7 +29654,7 @@
         </w:rPr>
         <w:t xml:space="preserve"> </w:t>
       </w:r>
-      <w:commentRangeStart w:id="84"/>
+      <w:commentRangeStart w:id="86"/>
       <w:r>
         <w:rPr>
           <w:rFonts w:cs="Arial"/>
@@ -29318,8 +29671,8 @@
         </w:rPr>
         <w:t>.</w:t>
       </w:r>
-      <w:bookmarkEnd w:id="83"/>
-      <w:commentRangeEnd w:id="84"/>
+      <w:bookmarkEnd w:id="85"/>
+      <w:commentRangeEnd w:id="86"/>
       <w:r>
         <w:rPr>
           <w:rStyle w:val="CommentReference"/>
@@ -29327,7 +29680,7 @@
           <w:b w:val="0"/>
           <w:lang w:eastAsia="es-ES" w:bidi="ar-SA"/>
         </w:rPr>
-        <w:commentReference w:id="84"/>
+        <w:commentReference w:id="86"/>
       </w:r>
     </w:p>
     <w:p>
@@ -29731,7 +30084,7 @@
           <w:color w:val="000000" w:themeColor="text1"/>
         </w:rPr>
       </w:pPr>
-      <w:bookmarkStart w:id="85" w:name="_Toc153111048"/>
+      <w:bookmarkStart w:id="87" w:name="_Toc153111048"/>
       <w:r>
         <w:rPr>
           <w:rFonts w:cs="Arial"/>
@@ -29763,7 +30116,7 @@
       <w:r>
         <w:t>Conclusiones del capítulo</w:t>
       </w:r>
-      <w:bookmarkEnd w:id="85"/>
+      <w:bookmarkEnd w:id="87"/>
     </w:p>
     <w:p>
       <w:pPr>
@@ -30077,7 +30430,7 @@
       </w:r>
     </w:p>
   </w:comment>
-  <w:comment w:id="26" w:author="rookie9962@outlook.es" w:date="2024-06-05T05:03:00Z" w:initials="J">
+  <w:comment w:id="26" w:author="rookie9962@outlook.es" w:date="2024-06-08T22:11:00Z" w:initials="J">
     <w:p>
       <w:pPr>
         <w:pStyle w:val="CommentText"/>
@@ -30089,11 +30442,27 @@
         <w:annotationRef/>
       </w:r>
       <w:r>
+        <w:t>Quitar</w:t>
+      </w:r>
+    </w:p>
+  </w:comment>
+  <w:comment w:id="27" w:author="rookie9962@outlook.es" w:date="2024-06-05T05:03:00Z" w:initials="J">
+    <w:p>
+      <w:pPr>
+        <w:pStyle w:val="CommentText"/>
+      </w:pPr>
+      <w:r>
+        <w:rPr>
+          <w:rStyle w:val="CommentReference"/>
+        </w:rPr>
+        <w:annotationRef/>
+      </w:r>
+      <w:r>
         <w:t>Revisar (NUEVO)</w:t>
       </w:r>
     </w:p>
   </w:comment>
-  <w:comment w:id="28" w:author="CEGEL-REINIER" w:date="2024-02-25T15:20:00Z" w:initials="C">
+  <w:comment w:id="29" w:author="CEGEL-REINIER" w:date="2024-02-25T15:20:00Z" w:initials="C">
     <w:p>
       <w:pPr>
         <w:pStyle w:val="CommentText"/>
@@ -30104,12 +30473,14 @@
         </w:rPr>
         <w:annotationRef/>
       </w:r>
+      <w:proofErr w:type="gramStart"/>
       <w:r>
         <w:t>Por qué en amarrillo?</w:t>
       </w:r>
+      <w:proofErr w:type="gramEnd"/>
     </w:p>
   </w:comment>
-  <w:comment w:id="29" w:author="CEGEL-REINIER" w:date="2024-02-25T15:21:00Z" w:initials="C">
+  <w:comment w:id="30" w:author="CEGEL-REINIER" w:date="2024-02-25T15:21:00Z" w:initials="C">
     <w:p>
       <w:pPr>
         <w:pStyle w:val="CommentText"/>
@@ -30125,7 +30496,7 @@
       </w:r>
     </w:p>
   </w:comment>
-  <w:comment w:id="30" w:author="CEGEL-REINIER" w:date="2024-02-25T15:22:00Z" w:initials="C">
+  <w:comment w:id="31" w:author="CEGEL-REINIER" w:date="2024-02-25T15:22:00Z" w:initials="C">
     <w:p>
       <w:pPr>
         <w:pStyle w:val="CommentText"/>
@@ -30149,7 +30520,7 @@
       </w:r>
     </w:p>
   </w:comment>
-  <w:comment w:id="40" w:author="CEGEL-REINIER" w:date="2024-02-25T15:55:00Z" w:initials="C">
+  <w:comment w:id="38" w:author="rookie9962@outlook.es" w:date="2024-06-08T00:41:00Z" w:initials="J">
     <w:p>
       <w:pPr>
         <w:pStyle w:val="CommentText"/>
@@ -30161,11 +30532,32 @@
         <w:annotationRef/>
       </w:r>
       <w:r>
+        <w:t>Un o el ¿??</w:t>
+      </w:r>
+    </w:p>
+    <w:p>
+      <w:pPr>
+        <w:pStyle w:val="CommentText"/>
+      </w:pPr>
+    </w:p>
+  </w:comment>
+  <w:comment w:id="42" w:author="CEGEL-REINIER" w:date="2024-02-25T15:55:00Z" w:initials="C">
+    <w:p>
+      <w:pPr>
+        <w:pStyle w:val="CommentText"/>
+      </w:pPr>
+      <w:r>
+        <w:rPr>
+          <w:rStyle w:val="CommentReference"/>
+        </w:rPr>
+        <w:annotationRef/>
+      </w:r>
+      <w:r>
         <w:t xml:space="preserve">Recuerda estandarizar los títulos de las figuras y las tablas </w:t>
       </w:r>
     </w:p>
   </w:comment>
-  <w:comment w:id="42" w:author="CEGEL-REINIER" w:date="2024-02-25T15:57:00Z" w:initials="C">
+  <w:comment w:id="44" w:author="CEGEL-REINIER" w:date="2024-02-25T15:57:00Z" w:initials="C">
     <w:p>
       <w:pPr>
         <w:pStyle w:val="CommentText"/>
@@ -30181,7 +30573,7 @@
       </w:r>
     </w:p>
   </w:comment>
-  <w:comment w:id="43" w:author="CEGEL-REINIER" w:date="2024-02-25T15:58:00Z" w:initials="C">
+  <w:comment w:id="45" w:author="CEGEL-REINIER" w:date="2024-02-25T15:58:00Z" w:initials="C">
     <w:p>
       <w:pPr>
         <w:pStyle w:val="CommentText"/>
@@ -30197,7 +30589,7 @@
       </w:r>
     </w:p>
   </w:comment>
-  <w:comment w:id="44" w:author="CEGEL-REINIER" w:date="2024-02-25T15:58:00Z" w:initials="C">
+  <w:comment w:id="46" w:author="CEGEL-REINIER" w:date="2024-02-25T15:58:00Z" w:initials="C">
     <w:p>
       <w:pPr>
         <w:pStyle w:val="CommentText"/>
@@ -30213,7 +30605,7 @@
       </w:r>
     </w:p>
   </w:comment>
-  <w:comment w:id="45" w:author="CEGEL-REINIER" w:date="2024-02-25T15:59:00Z" w:initials="C">
+  <w:comment w:id="47" w:author="CEGEL-REINIER" w:date="2024-02-25T15:59:00Z" w:initials="C">
     <w:p>
       <w:pPr>
         <w:pStyle w:val="CommentText"/>
@@ -30229,7 +30621,7 @@
       </w:r>
     </w:p>
   </w:comment>
-  <w:comment w:id="46" w:author="CEGEL-REINIER" w:date="2024-02-25T15:59:00Z" w:initials="C">
+  <w:comment w:id="48" w:author="CEGEL-REINIER" w:date="2024-02-25T15:59:00Z" w:initials="C">
     <w:p>
       <w:pPr>
         <w:pStyle w:val="CommentText"/>
@@ -30245,7 +30637,7 @@
       </w:r>
     </w:p>
   </w:comment>
-  <w:comment w:id="47" w:author="CEGEL-REINIER" w:date="2024-02-25T16:01:00Z" w:initials="C">
+  <w:comment w:id="49" w:author="CEGEL-REINIER" w:date="2024-02-25T16:01:00Z" w:initials="C">
     <w:p>
       <w:pPr>
         <w:pStyle w:val="CommentText"/>
@@ -30261,7 +30653,7 @@
       </w:r>
     </w:p>
   </w:comment>
-  <w:comment w:id="48" w:author="CEGEL-REINIER" w:date="2024-02-25T16:02:00Z" w:initials="C">
+  <w:comment w:id="50" w:author="CEGEL-REINIER" w:date="2024-02-25T16:02:00Z" w:initials="C">
     <w:p>
       <w:pPr>
         <w:pStyle w:val="CommentText"/>
@@ -30273,11 +30665,19 @@
         <w:annotationRef/>
       </w:r>
       <w:r>
-        <w:t xml:space="preserve">Arial 12.. siempre que te refieras a los anexos, debes especificar el número del Anexo en cuestión </w:t>
+        <w:t xml:space="preserve">Arial </w:t>
+      </w:r>
+      <w:proofErr w:type="gramStart"/>
+      <w:r>
+        <w:t>12..</w:t>
+      </w:r>
+      <w:proofErr w:type="gramEnd"/>
+      <w:r>
+        <w:t xml:space="preserve"> siempre que te refieras a los anexos, debes especificar el número del Anexo en cuestión </w:t>
       </w:r>
     </w:p>
   </w:comment>
-  <w:comment w:id="50" w:author="CEGEL-REINIER" w:date="2024-02-25T16:03:00Z" w:initials="C">
+  <w:comment w:id="52" w:author="CEGEL-REINIER" w:date="2024-02-25T16:03:00Z" w:initials="C">
     <w:p>
       <w:pPr>
         <w:pStyle w:val="CommentText"/>
@@ -30293,7 +30693,7 @@
       </w:r>
     </w:p>
   </w:comment>
-  <w:comment w:id="51" w:author="CEGEL-REINIER" w:date="2024-02-25T16:03:00Z" w:initials="C">
+  <w:comment w:id="53" w:author="CEGEL-REINIER" w:date="2024-02-25T16:03:00Z" w:initials="C">
     <w:p>
       <w:pPr>
         <w:pStyle w:val="CommentText"/>
@@ -30309,7 +30709,7 @@
       </w:r>
     </w:p>
   </w:comment>
-  <w:comment w:id="52" w:author="CEGEL-REINIER" w:date="2024-02-25T16:09:00Z" w:initials="C">
+  <w:comment w:id="54" w:author="CEGEL-REINIER" w:date="2024-02-25T16:09:00Z" w:initials="C">
     <w:p>
       <w:pPr>
         <w:pStyle w:val="CommentText"/>
@@ -30325,7 +30725,7 @@
       </w:r>
     </w:p>
   </w:comment>
-  <w:comment w:id="53" w:author="CEGEL-REINIER" w:date="2024-02-25T16:04:00Z" w:initials="C">
+  <w:comment w:id="55" w:author="CEGEL-REINIER" w:date="2024-02-25T16:04:00Z" w:initials="C">
     <w:p>
       <w:pPr>
         <w:pStyle w:val="CommentText"/>
@@ -30346,7 +30746,7 @@
       <w:proofErr w:type="spellEnd"/>
     </w:p>
   </w:comment>
-  <w:comment w:id="54" w:author="CEGEL-REINIER" w:date="2024-02-25T16:08:00Z" w:initials="C">
+  <w:comment w:id="56" w:author="CEGEL-REINIER" w:date="2024-02-25T16:08:00Z" w:initials="C">
     <w:p>
       <w:pPr>
         <w:pStyle w:val="CommentText"/>
@@ -30362,7 +30762,7 @@
       </w:r>
     </w:p>
   </w:comment>
-  <w:comment w:id="55" w:author="CEGEL-REINIER" w:date="2024-02-25T16:09:00Z" w:initials="C">
+  <w:comment w:id="57" w:author="CEGEL-REINIER" w:date="2024-02-25T16:09:00Z" w:initials="C">
     <w:p>
       <w:pPr>
         <w:pStyle w:val="CommentText"/>
@@ -30374,11 +30774,19 @@
         <w:annotationRef/>
       </w:r>
       <w:r>
-        <w:t>Luego de .. se realizaron las uniones correspondientes …</w:t>
+        <w:t>Luego de</w:t>
+      </w:r>
+      <w:proofErr w:type="gramStart"/>
+      <w:r>
+        <w:t xml:space="preserve"> ..</w:t>
+      </w:r>
+      <w:proofErr w:type="gramEnd"/>
+      <w:r>
+        <w:t xml:space="preserve"> se realizaron las uniones correspondientes …</w:t>
       </w:r>
     </w:p>
   </w:comment>
-  <w:comment w:id="56" w:author="CEGEL-REINIER" w:date="2024-02-25T16:09:00Z" w:initials="C">
+  <w:comment w:id="58" w:author="CEGEL-REINIER" w:date="2024-02-25T16:09:00Z" w:initials="C">
     <w:p>
       <w:pPr>
         <w:pStyle w:val="CommentText"/>
@@ -30391,46 +30799,6 @@
       </w:r>
       <w:r>
         <w:t>Arial 12</w:t>
-      </w:r>
-    </w:p>
-  </w:comment>
-  <w:comment w:id="58" w:author="CEGEL-REINIER" w:date="2024-02-25T16:10:00Z" w:initials="C">
-    <w:p>
-      <w:pPr>
-        <w:pStyle w:val="CommentText"/>
-      </w:pPr>
-      <w:r>
-        <w:rPr>
-          <w:rStyle w:val="CommentReference"/>
-        </w:rPr>
-        <w:annotationRef/>
-      </w:r>
-      <w:r>
-        <w:t xml:space="preserve">Puedes ser un poco más </w:t>
-      </w:r>
-      <w:proofErr w:type="spellStart"/>
-      <w:r>
-        <w:t>descritivo</w:t>
-      </w:r>
-      <w:proofErr w:type="spellEnd"/>
-      <w:r>
-        <w:t>.. y no pegar el texto “procesos ETL” sin ton ni son</w:t>
-      </w:r>
-    </w:p>
-  </w:comment>
-  <w:comment w:id="59" w:author="CEGEL-REINIER" w:date="2024-02-25T16:10:00Z" w:initials="C">
-    <w:p>
-      <w:pPr>
-        <w:pStyle w:val="CommentText"/>
-      </w:pPr>
-      <w:r>
-        <w:rPr>
-          <w:rStyle w:val="CommentReference"/>
-        </w:rPr>
-        <w:annotationRef/>
-      </w:r>
-      <w:r>
-        <w:t xml:space="preserve">En cursiva </w:t>
       </w:r>
     </w:p>
   </w:comment>
@@ -30446,11 +30814,56 @@
         <w:annotationRef/>
       </w:r>
       <w:r>
+        <w:t xml:space="preserve">Puedes ser un poco más </w:t>
+      </w:r>
+      <w:proofErr w:type="spellStart"/>
+      <w:proofErr w:type="gramStart"/>
+      <w:r>
+        <w:t>descritivo</w:t>
+      </w:r>
+      <w:proofErr w:type="spellEnd"/>
+      <w:r>
+        <w:t>..</w:t>
+      </w:r>
+      <w:proofErr w:type="gramEnd"/>
+      <w:r>
+        <w:t xml:space="preserve"> y no pegar el texto “procesos ETL” sin ton ni son</w:t>
+      </w:r>
+    </w:p>
+  </w:comment>
+  <w:comment w:id="61" w:author="CEGEL-REINIER" w:date="2024-02-25T16:10:00Z" w:initials="C">
+    <w:p>
+      <w:pPr>
+        <w:pStyle w:val="CommentText"/>
+      </w:pPr>
+      <w:r>
+        <w:rPr>
+          <w:rStyle w:val="CommentReference"/>
+        </w:rPr>
+        <w:annotationRef/>
+      </w:r>
+      <w:r>
+        <w:t xml:space="preserve">En cursiva </w:t>
+      </w:r>
+    </w:p>
+  </w:comment>
+  <w:comment w:id="62" w:author="CEGEL-REINIER" w:date="2024-02-25T16:10:00Z" w:initials="C">
+    <w:p>
+      <w:pPr>
+        <w:pStyle w:val="CommentText"/>
+      </w:pPr>
+      <w:r>
+        <w:rPr>
+          <w:rStyle w:val="CommentReference"/>
+        </w:rPr>
+        <w:annotationRef/>
+      </w:r>
+      <w:r>
         <w:t>En cursiva</w:t>
       </w:r>
     </w:p>
   </w:comment>
-  <w:comment w:id="61" w:author="CEGEL-REINIER" w:date="2024-02-25T16:12:00Z" w:initials="C">
+  <w:comment w:id="63" w:author="CEGEL-REINIER" w:date="2024-02-25T16:12:00Z" w:initials="C">
     <w:p>
       <w:pPr>
         <w:pStyle w:val="CommentText"/>
@@ -30463,22 +30876,6 @@
       </w:r>
       <w:r>
         <w:t xml:space="preserve">Figura centrada, ajustar el título y fuente al definido </w:t>
-      </w:r>
-    </w:p>
-  </w:comment>
-  <w:comment w:id="62" w:author="CEGEL-REINIER" w:date="2024-02-25T16:12:00Z" w:initials="C">
-    <w:p>
-      <w:pPr>
-        <w:pStyle w:val="CommentText"/>
-      </w:pPr>
-      <w:r>
-        <w:rPr>
-          <w:rStyle w:val="CommentReference"/>
-        </w:rPr>
-        <w:annotationRef/>
-      </w:r>
-      <w:r>
-        <w:t xml:space="preserve">Arial 12, revisar en todo el capítulo </w:t>
       </w:r>
     </w:p>
   </w:comment>
@@ -30494,6 +30891,22 @@
         <w:annotationRef/>
       </w:r>
       <w:r>
+        <w:t xml:space="preserve">Arial 12, revisar en todo el capítulo </w:t>
+      </w:r>
+    </w:p>
+  </w:comment>
+  <w:comment w:id="66" w:author="CEGEL-REINIER" w:date="2024-02-25T16:12:00Z" w:initials="C">
+    <w:p>
+      <w:pPr>
+        <w:pStyle w:val="CommentText"/>
+      </w:pPr>
+      <w:r>
+        <w:rPr>
+          <w:rStyle w:val="CommentReference"/>
+        </w:rPr>
+        <w:annotationRef/>
+      </w:r>
+      <w:r>
         <w:t xml:space="preserve">(:) pon dos </w:t>
       </w:r>
       <w:proofErr w:type="spellStart"/>
@@ -30506,7 +30919,7 @@
       </w:r>
     </w:p>
   </w:comment>
-  <w:comment w:id="65" w:author="CEGEL-REINIER" w:date="2024-02-25T16:13:00Z" w:initials="C">
+  <w:comment w:id="67" w:author="CEGEL-REINIER" w:date="2024-02-25T16:13:00Z" w:initials="C">
     <w:p>
       <w:pPr>
         <w:pStyle w:val="CommentText"/>
@@ -30527,47 +30940,7 @@
       <w:proofErr w:type="spellEnd"/>
     </w:p>
   </w:comment>
-  <w:comment w:id="66" w:author="CEGEL-REINIER" w:date="2024-02-25T16:13:00Z" w:initials="C">
-    <w:p>
-      <w:pPr>
-        <w:pStyle w:val="CommentText"/>
-      </w:pPr>
-      <w:r>
-        <w:rPr>
-          <w:rStyle w:val="CommentReference"/>
-        </w:rPr>
-        <w:annotationRef/>
-      </w:r>
-      <w:r>
-        <w:t xml:space="preserve">(:) pon dos </w:t>
-      </w:r>
-      <w:proofErr w:type="spellStart"/>
-      <w:r>
-        <w:t>putnos</w:t>
-      </w:r>
-      <w:proofErr w:type="spellEnd"/>
-      <w:r>
-        <w:t xml:space="preserve"> y seguido la descripción</w:t>
-      </w:r>
-    </w:p>
-  </w:comment>
-  <w:comment w:id="67" w:author="CEGEL-REINIER" w:date="2024-02-25T16:14:00Z" w:initials="C">
-    <w:p>
-      <w:pPr>
-        <w:pStyle w:val="CommentText"/>
-      </w:pPr>
-      <w:r>
-        <w:rPr>
-          <w:rStyle w:val="CommentReference"/>
-        </w:rPr>
-        <w:annotationRef/>
-      </w:r>
-      <w:r>
-        <w:t>Falta la viñeta</w:t>
-      </w:r>
-    </w:p>
-  </w:comment>
-  <w:comment w:id="68" w:author="CEGEL-REINIER" w:date="2024-02-25T16:14:00Z" w:initials="C">
+  <w:comment w:id="68" w:author="CEGEL-REINIER" w:date="2024-02-25T16:13:00Z" w:initials="C">
     <w:p>
       <w:pPr>
         <w:pStyle w:val="CommentText"/>
@@ -30603,7 +30976,7 @@
         <w:annotationRef/>
       </w:r>
       <w:r>
-        <w:t>Faltan los (:)</w:t>
+        <w:t>Falta la viñeta</w:t>
       </w:r>
     </w:p>
   </w:comment>
@@ -30619,11 +30992,51 @@
         <w:annotationRef/>
       </w:r>
       <w:r>
+        <w:t xml:space="preserve">(:) pon dos </w:t>
+      </w:r>
+      <w:proofErr w:type="spellStart"/>
+      <w:r>
+        <w:t>putnos</w:t>
+      </w:r>
+      <w:proofErr w:type="spellEnd"/>
+      <w:r>
+        <w:t xml:space="preserve"> y seguido la descripción</w:t>
+      </w:r>
+    </w:p>
+  </w:comment>
+  <w:comment w:id="71" w:author="CEGEL-REINIER" w:date="2024-02-25T16:14:00Z" w:initials="C">
+    <w:p>
+      <w:pPr>
+        <w:pStyle w:val="CommentText"/>
+      </w:pPr>
+      <w:r>
+        <w:rPr>
+          <w:rStyle w:val="CommentReference"/>
+        </w:rPr>
+        <w:annotationRef/>
+      </w:r>
+      <w:r>
+        <w:t>Faltan los (:)</w:t>
+      </w:r>
+    </w:p>
+  </w:comment>
+  <w:comment w:id="72" w:author="CEGEL-REINIER" w:date="2024-02-25T16:14:00Z" w:initials="C">
+    <w:p>
+      <w:pPr>
+        <w:pStyle w:val="CommentText"/>
+      </w:pPr>
+      <w:r>
+        <w:rPr>
+          <w:rStyle w:val="CommentReference"/>
+        </w:rPr>
+        <w:annotationRef/>
+      </w:r>
+      <w:r>
         <w:t xml:space="preserve">Para esta etapa del proceso, se definieron las políticas de actualización mediante un acuerdo entre el cliente y el equipo de desarrollo, donde se acordó lo siguiente: </w:t>
       </w:r>
     </w:p>
   </w:comment>
-  <w:comment w:id="71" w:author="CEGEL-REINIER" w:date="2024-02-25T16:16:00Z" w:initials="C">
+  <w:comment w:id="73" w:author="CEGEL-REINIER" w:date="2024-02-25T16:16:00Z" w:initials="C">
     <w:p>
       <w:pPr>
         <w:pStyle w:val="CommentText"/>
@@ -30639,7 +31052,7 @@
       </w:r>
     </w:p>
   </w:comment>
-  <w:comment w:id="74" w:author="CEGEL-REINIER" w:date="2024-02-25T16:16:00Z" w:initials="C">
+  <w:comment w:id="76" w:author="CEGEL-REINIER" w:date="2024-02-25T16:16:00Z" w:initials="C">
     <w:p>
       <w:pPr>
         <w:pStyle w:val="CommentText"/>
@@ -30651,11 +31064,19 @@
         <w:annotationRef/>
       </w:r>
       <w:r>
-        <w:t>No se enumera. además debes redactar de forma párrafo como redactaste la del capítulo 1</w:t>
+        <w:t xml:space="preserve">No se enumera. </w:t>
+      </w:r>
+      <w:proofErr w:type="gramStart"/>
+      <w:r>
+        <w:t>además</w:t>
+      </w:r>
+      <w:proofErr w:type="gramEnd"/>
+      <w:r>
+        <w:t xml:space="preserve"> debes redactar de forma párrafo como redactaste la del capítulo 1</w:t>
       </w:r>
     </w:p>
   </w:comment>
-  <w:comment w:id="76" w:author="CEGEL-REINIER" w:date="2024-02-25T16:17:00Z" w:initials="C">
+  <w:comment w:id="78" w:author="CEGEL-REINIER" w:date="2024-02-25T16:17:00Z" w:initials="C">
     <w:p>
       <w:pPr>
         <w:pStyle w:val="CommentText"/>
@@ -30679,7 +31100,7 @@
       </w:r>
     </w:p>
   </w:comment>
-  <w:comment w:id="75" w:author="CEGEL-REINIER" w:date="2024-02-25T16:17:00Z" w:initials="C">
+  <w:comment w:id="77" w:author="CEGEL-REINIER" w:date="2024-02-25T16:17:00Z" w:initials="C">
     <w:p>
       <w:pPr>
         <w:pStyle w:val="CommentText"/>
@@ -30758,7 +31179,7 @@
       </w:pPr>
     </w:p>
   </w:comment>
-  <w:comment w:id="77" w:author="CEGEL-REINIER" w:date="2024-02-25T16:21:00Z" w:initials="C">
+  <w:comment w:id="79" w:author="CEGEL-REINIER" w:date="2024-02-25T16:21:00Z" w:initials="C">
     <w:p>
       <w:pPr>
         <w:pStyle w:val="CommentText"/>
@@ -30776,30 +31197,6 @@
       <w:proofErr w:type="spellEnd"/>
       <w:r>
         <w:t xml:space="preserve"> me das la razón, no hay nada de implementación en este capítulo</w:t>
-      </w:r>
-    </w:p>
-  </w:comment>
-  <w:comment w:id="79" w:author="CEGEL-REINIER" w:date="2024-02-25T16:20:00Z" w:initials="C">
-    <w:p>
-      <w:pPr>
-        <w:pStyle w:val="CommentText"/>
-      </w:pPr>
-      <w:r>
-        <w:rPr>
-          <w:rStyle w:val="CommentReference"/>
-        </w:rPr>
-        <w:annotationRef/>
-      </w:r>
-      <w:r>
-        <w:t xml:space="preserve">Mismo tiempo verbal del </w:t>
-      </w:r>
-      <w:proofErr w:type="spellStart"/>
-      <w:r>
-        <w:t>cap</w:t>
-      </w:r>
-      <w:proofErr w:type="spellEnd"/>
-      <w:r>
-        <w:t xml:space="preserve"> 1 y 2</w:t>
       </w:r>
     </w:p>
   </w:comment>
@@ -30815,6 +31212,30 @@
         <w:annotationRef/>
       </w:r>
       <w:r>
+        <w:t xml:space="preserve">Mismo tiempo verbal del </w:t>
+      </w:r>
+      <w:proofErr w:type="spellStart"/>
+      <w:r>
+        <w:t>cap</w:t>
+      </w:r>
+      <w:proofErr w:type="spellEnd"/>
+      <w:r>
+        <w:t xml:space="preserve"> 1 y 2</w:t>
+      </w:r>
+    </w:p>
+  </w:comment>
+  <w:comment w:id="83" w:author="CEGEL-REINIER" w:date="2024-02-25T16:20:00Z" w:initials="C">
+    <w:p>
+      <w:pPr>
+        <w:pStyle w:val="CommentText"/>
+      </w:pPr>
+      <w:r>
+        <w:rPr>
+          <w:rStyle w:val="CommentReference"/>
+        </w:rPr>
+        <w:annotationRef/>
+      </w:r>
+      <w:r>
         <w:t xml:space="preserve">Que hace este epígrafe en un capítulo de pruebas </w:t>
       </w:r>
     </w:p>
@@ -30825,27 +31246,6 @@
       <w:r>
         <w:t>Entonces el capítulo es Implementación y pruebas al AD para el …</w:t>
       </w:r>
-    </w:p>
-  </w:comment>
-  <w:comment w:id="82" w:author="CEGEL-REINIER" w:date="2024-02-25T16:22:00Z" w:initials="C">
-    <w:p>
-      <w:pPr>
-        <w:pStyle w:val="CommentText"/>
-      </w:pPr>
-      <w:r>
-        <w:rPr>
-          <w:rStyle w:val="CommentReference"/>
-        </w:rPr>
-        <w:annotationRef/>
-      </w:r>
-      <w:r>
-        <w:t xml:space="preserve">Siempre se pide imágenes donde evidencies el uso del estándar de </w:t>
-      </w:r>
-      <w:proofErr w:type="spellStart"/>
-      <w:r>
-        <w:t>codificacion</w:t>
-      </w:r>
-      <w:proofErr w:type="spellEnd"/>
     </w:p>
   </w:comment>
   <w:comment w:id="84" w:author="CEGEL-REINIER" w:date="2024-02-25T16:22:00Z" w:initials="C">
@@ -30860,15 +31260,49 @@
         <w:annotationRef/>
       </w:r>
       <w:r>
-        <w:t xml:space="preserve">Así se suele llamar? </w:t>
-      </w:r>
-    </w:p>
+        <w:t xml:space="preserve">Siempre se pide imágenes donde evidencies el uso del estándar de </w:t>
+      </w:r>
+      <w:proofErr w:type="spellStart"/>
+      <w:r>
+        <w:t>codificacion</w:t>
+      </w:r>
+      <w:proofErr w:type="spellEnd"/>
+    </w:p>
+  </w:comment>
+  <w:comment w:id="86" w:author="CEGEL-REINIER" w:date="2024-02-25T16:22:00Z" w:initials="C">
     <w:p>
       <w:pPr>
         <w:pStyle w:val="CommentText"/>
       </w:pPr>
       <w:r>
-        <w:t xml:space="preserve">Revisar que tipos de pruebas se le hacen a los almacenes de datos… </w:t>
+        <w:rPr>
+          <w:rStyle w:val="CommentReference"/>
+        </w:rPr>
+        <w:annotationRef/>
+      </w:r>
+      <w:proofErr w:type="gramStart"/>
+      <w:r>
+        <w:t>Así se suele llamar?</w:t>
+      </w:r>
+      <w:proofErr w:type="gramEnd"/>
+      <w:r>
+        <w:t xml:space="preserve"> </w:t>
+      </w:r>
+    </w:p>
+    <w:p>
+      <w:pPr>
+        <w:pStyle w:val="CommentText"/>
+      </w:pPr>
+      <w:r>
+        <w:t xml:space="preserve">Revisar que tipos de pruebas se </w:t>
+      </w:r>
+      <w:proofErr w:type="gramStart"/>
+      <w:r>
+        <w:t>le</w:t>
+      </w:r>
+      <w:proofErr w:type="gramEnd"/>
+      <w:r>
+        <w:t xml:space="preserve"> hacen a los almacenes de datos… </w:t>
       </w:r>
     </w:p>
   </w:comment>
@@ -30882,10 +31316,12 @@
   <w15:commentEx w15:paraId="6D373897" w15:done="0"/>
   <w15:commentEx w15:paraId="16CA7642" w15:done="0"/>
   <w15:commentEx w15:paraId="02B49103" w15:done="0"/>
+  <w15:commentEx w15:paraId="125E11B3" w15:done="0"/>
   <w15:commentEx w15:paraId="218431CA" w15:done="0"/>
   <w15:commentEx w15:paraId="3E31D6BE" w15:done="0"/>
   <w15:commentEx w15:paraId="0A61803C" w15:done="0"/>
   <w15:commentEx w15:paraId="60E668D5" w15:done="0"/>
+  <w15:commentEx w15:paraId="6DB9923E" w15:done="0"/>
   <w15:commentEx w15:paraId="52A109BC" w15:done="0"/>
   <w15:commentEx w15:paraId="3AC4ED6A" w15:done="0"/>
   <w15:commentEx w15:paraId="480EDFE9" w15:done="0"/>
@@ -30928,7 +31364,9 @@
 <file path=word/commentsExtensible.xml><?xml version="1.0" encoding="utf-8"?>
 <w16cex:commentsExtensible xmlns:wpc="http://schemas.microsoft.com/office/word/2010/wordprocessingCanvas" xmlns:cx="http://schemas.microsoft.com/office/drawing/2014/chartex" xmlns:cx1="http://schemas.microsoft.com/office/drawing/2015/9/8/chartex" xmlns:cx2="http://schemas.microsoft.com/office/drawing/2015/10/21/chartex" xmlns:cx3="http://schemas.microsoft.com/office/drawing/2016/5/9/chartex" xmlns:cx4="http://schemas.microsoft.com/office/drawing/2016/5/10/chartex" xmlns:cx5="http://schemas.microsoft.com/office/drawing/2016/5/11/chartex" xmlns:cx6="http://schemas.microsoft.com/office/drawing/2016/5/12/chartex" xmlns:cx7="http://schemas.microsoft.com/office/drawing/2016/5/13/chartex" xmlns:cx8="http://schemas.microsoft.com/office/drawing/2016/5/14/chartex" xmlns:cr="http://schemas.microsoft.com/office/comments/2020/reactions" xmlns:mc="http://schemas.openxmlformats.org/markup-compatibility/2006" xmlns:aink="http://schemas.microsoft.com/office/drawing/2016/ink" xmlns:am3d="http://schemas.microsoft.com/office/drawing/2017/model3d" xmlns:o="urn:schemas-microsoft-com:office:office" xmlns:oel="http://schemas.microsoft.com/office/2019/extlst" xmlns:r="http://schemas.openxmlformats.org/officeDocument/2006/relationships" xmlns:m="http://schemas.openxmlformats.org/officeDocument/2006/math" xmlns:v="urn:schemas-microsoft-com:vml" xmlns:wp14="http://schemas.microsoft.com/office/word/2010/wordprocessingDrawing" xmlns:wp="http://schemas.openxmlformats.org/drawingml/2006/wordprocessingDrawing" xmlns:w10="urn:schemas-microsoft-com:office:word" xmlns:w="http://schemas.openxmlformats.org/wordprocessingml/2006/main" xmlns:w14="http://schemas.microsoft.com/office/word/2010/wordml" xmlns:w15="http://schemas.microsoft.com/office/word/2012/wordml" xmlns:w16cex="http://schemas.microsoft.com/office/word/2018/wordml/cex" xmlns:w16cid="http://schemas.microsoft.com/office/word/2016/wordml/cid" xmlns:w16="http://schemas.microsoft.com/office/word/2018/wordml" xmlns:w16sdtdh="http://schemas.microsoft.com/office/word/2020/wordml/sdtdatahash" xmlns:w16se="http://schemas.microsoft.com/office/word/2015/wordml/symex" xmlns:wpg="http://schemas.microsoft.com/office/word/2010/wordprocessingGroup" xmlns:wpi="http://schemas.microsoft.com/office/word/2010/wordprocessingInk" xmlns:wne="http://schemas.microsoft.com/office/word/2006/wordml" xmlns:wps="http://schemas.microsoft.com/office/word/2010/wordprocessingShape" mc:Ignorable="w14 w15 w16se w16cid w16 w16cex w16sdtdh cr wp14">
   <w16cex:commentExtensible w16cex:durableId="229056F7" w16cex:dateUtc="2024-06-05T07:38:00Z"/>
+  <w16cex:commentExtensible w16cex:durableId="4AAEFFDC" w16cex:dateUtc="2024-06-09T02:11:00Z"/>
   <w16cex:commentExtensible w16cex:durableId="771607AB" w16cex:dateUtc="2024-06-05T09:03:00Z"/>
+  <w16cex:commentExtensible w16cex:durableId="3B7302FA" w16cex:dateUtc="2024-06-08T04:41:00Z"/>
 </w16cex:commentsExtensible>
 </file>
 
@@ -30939,10 +31377,12 @@
   <w16cid:commentId w16cid:paraId="6D373897" w16cid:durableId="6A23478C"/>
   <w16cid:commentId w16cid:paraId="16CA7642" w16cid:durableId="229056F7"/>
   <w16cid:commentId w16cid:paraId="02B49103" w16cid:durableId="481A1630"/>
+  <w16cid:commentId w16cid:paraId="125E11B3" w16cid:durableId="4AAEFFDC"/>
   <w16cid:commentId w16cid:paraId="218431CA" w16cid:durableId="771607AB"/>
   <w16cid:commentId w16cid:paraId="3E31D6BE" w16cid:durableId="35A436E7"/>
   <w16cid:commentId w16cid:paraId="0A61803C" w16cid:durableId="0485DBF5"/>
   <w16cid:commentId w16cid:paraId="60E668D5" w16cid:durableId="3A9A0932"/>
+  <w16cid:commentId w16cid:paraId="6DB9923E" w16cid:durableId="3B7302FA"/>
   <w16cid:commentId w16cid:paraId="52A109BC" w16cid:durableId="6B830FED"/>
   <w16cid:commentId w16cid:paraId="3AC4ED6A" w16cid:durableId="32B72C32"/>
   <w16cid:commentId w16cid:paraId="480EDFE9" w16cid:durableId="17A4D3BF"/>

</xml_diff>